<commit_message>
Actualización de Plan de Iteración 12 - Construccion.docx
</commit_message>
<xml_diff>
--- a/Construcción/Planes de Iteración/Plan de Iteración 12 - Construccion.docx
+++ b/Construcción/Planes de Iteración/Plan de Iteración 12 - Construccion.docx
@@ -1448,6 +1448,9 @@
               <w:ind w:left="0" w:firstLine="0"/>
               <w:cnfStyle w:val="000000000000" w:firstRow="0" w:lastRow="0" w:firstColumn="0" w:lastColumn="0" w:oddVBand="0" w:evenVBand="0" w:oddHBand="0" w:evenHBand="0" w:firstRowFirstColumn="0" w:firstRowLastColumn="0" w:lastRowFirstColumn="0" w:lastRowLastColumn="0"/>
             </w:pPr>
+            <w:r>
+              <w:t>Corregir errores modificar programa</w:t>
+            </w:r>
           </w:p>
         </w:tc>
       </w:tr>
@@ -1478,6 +1481,12 @@
               <w:ind w:left="0" w:firstLine="0"/>
               <w:cnfStyle w:val="000000100000" w:firstRow="0" w:lastRow="0" w:firstColumn="0" w:lastColumn="0" w:oddVBand="0" w:evenVBand="0" w:oddHBand="1" w:evenHBand="0" w:firstRowFirstColumn="0" w:firstRowLastColumn="0" w:lastRowFirstColumn="0" w:lastRowLastColumn="0"/>
             </w:pPr>
+            <w:r>
+              <w:t>Corregir</w:t>
+            </w:r>
+            <w:r>
+              <w:t xml:space="preserve"> errores crear programa</w:t>
+            </w:r>
           </w:p>
         </w:tc>
       </w:tr>
@@ -1505,6 +1514,9 @@
               <w:ind w:left="0" w:firstLine="0"/>
               <w:cnfStyle w:val="000000000000" w:firstRow="0" w:lastRow="0" w:firstColumn="0" w:lastColumn="0" w:oddVBand="0" w:evenVBand="0" w:oddHBand="0" w:evenHBand="0" w:firstRowFirstColumn="0" w:firstRowLastColumn="0" w:lastRowFirstColumn="0" w:lastRowLastColumn="0"/>
             </w:pPr>
+            <w:r>
+              <w:t>Corregir errores gestionar bibliografía</w:t>
+            </w:r>
           </w:p>
         </w:tc>
       </w:tr>
@@ -1535,6 +1547,93 @@
               <w:ind w:left="0" w:firstLine="0"/>
               <w:cnfStyle w:val="000000100000" w:firstRow="0" w:lastRow="0" w:firstColumn="0" w:lastColumn="0" w:oddVBand="0" w:evenVBand="0" w:oddHBand="1" w:evenHBand="0" w:firstRowFirstColumn="0" w:firstRowLastColumn="0" w:lastRowFirstColumn="0" w:lastRowLastColumn="0"/>
             </w:pPr>
+            <w:r>
+              <w:t>Finalizar estructura e ir completando Memoria del Proyecto (ya sea en borra</w:t>
+            </w:r>
+            <w:bookmarkStart w:id="10" w:name="_GoBack"/>
+            <w:bookmarkEnd w:id="10"/>
+            <w:r>
+              <w:t>dor o en el documento formal)</w:t>
+            </w:r>
+          </w:p>
+        </w:tc>
+      </w:tr>
+      <w:tr>
+        <w:trPr>
+          <w:trHeight w:val="950"/>
+        </w:trPr>
+        <w:tc>
+          <w:tcPr>
+            <w:cnfStyle w:val="001000000000" w:firstRow="0" w:lastRow="0" w:firstColumn="1" w:lastColumn="0" w:oddVBand="0" w:evenVBand="0" w:oddHBand="0" w:evenHBand="0" w:firstRowFirstColumn="0" w:firstRowLastColumn="0" w:lastRowFirstColumn="0" w:lastRowLastColumn="0"/>
+            <w:tcW w:w="4322" w:type="dxa"/>
+            <w:vMerge/>
+          </w:tcPr>
+          <w:p>
+            <w:pPr>
+              <w:pStyle w:val="PSI-Normal"/>
+              <w:ind w:left="0" w:firstLine="0"/>
+            </w:pPr>
+          </w:p>
+        </w:tc>
+        <w:tc>
+          <w:tcPr>
+            <w:tcW w:w="4322" w:type="dxa"/>
+          </w:tcPr>
+          <w:p>
+            <w:pPr>
+              <w:pStyle w:val="PSI-Normal"/>
+              <w:ind w:left="0" w:firstLine="0"/>
+              <w:cnfStyle w:val="000000000000" w:firstRow="0" w:lastRow="0" w:firstColumn="0" w:lastColumn="0" w:oddVBand="0" w:evenVBand="0" w:oddHBand="0" w:evenHBand="0" w:firstRowFirstColumn="0" w:firstRowLastColumn="0" w:lastRowFirstColumn="0" w:lastRowLastColumn="0"/>
+            </w:pPr>
+            <w:r>
+              <w:t>Iniciar</w:t>
+            </w:r>
+            <w:r>
+              <w:t xml:space="preserve"> (con colaboración del equipo)</w:t>
+            </w:r>
+            <w:r>
+              <w:t xml:space="preserve"> diseño de </w:t>
+            </w:r>
+            <w:r>
+              <w:t>Informe Gerencial</w:t>
+            </w:r>
+          </w:p>
+        </w:tc>
+      </w:tr>
+      <w:tr>
+        <w:trPr>
+          <w:cnfStyle w:val="000000100000" w:firstRow="0" w:lastRow="0" w:firstColumn="0" w:lastColumn="0" w:oddVBand="0" w:evenVBand="0" w:oddHBand="1" w:evenHBand="0" w:firstRowFirstColumn="0" w:firstRowLastColumn="0" w:lastRowFirstColumn="0" w:lastRowLastColumn="0"/>
+          <w:trHeight w:val="947"/>
+        </w:trPr>
+        <w:tc>
+          <w:tcPr>
+            <w:cnfStyle w:val="001000000000" w:firstRow="0" w:lastRow="0" w:firstColumn="1" w:lastColumn="0" w:oddVBand="0" w:evenVBand="0" w:oddHBand="0" w:evenHBand="0" w:firstRowFirstColumn="0" w:firstRowLastColumn="0" w:lastRowFirstColumn="0" w:lastRowLastColumn="0"/>
+            <w:tcW w:w="4322" w:type="dxa"/>
+            <w:vMerge w:val="restart"/>
+          </w:tcPr>
+          <w:p>
+            <w:pPr>
+              <w:pStyle w:val="PSI-Normal"/>
+              <w:ind w:left="0" w:firstLine="0"/>
+            </w:pPr>
+            <w:r>
+              <w:t>Francisco Estrada</w:t>
+            </w:r>
+          </w:p>
+        </w:tc>
+        <w:tc>
+          <w:tcPr>
+            <w:tcW w:w="4322" w:type="dxa"/>
+          </w:tcPr>
+          <w:p>
+            <w:pPr>
+              <w:pStyle w:val="PSI-Normal"/>
+              <w:ind w:left="0" w:firstLine="0"/>
+              <w:cnfStyle w:val="000000100000" w:firstRow="0" w:lastRow="0" w:firstColumn="0" w:lastColumn="0" w:oddVBand="0" w:evenVBand="0" w:oddHBand="1" w:evenHBand="0" w:firstRowFirstColumn="0" w:firstRowLastColumn="0" w:lastRowFirstColumn="0" w:lastRowLastColumn="0"/>
+            </w:pPr>
+            <w:r>
+              <w:t>Agregar método que envía notificación a profesor cuando se ha aprobado o desaprobado programa. Considerar que la notificación debe llegar al profesor únicamente cuando ambas áreas han evaluado el programa, con la observación de c/u</w:t>
+            </w:r>
           </w:p>
         </w:tc>
       </w:tr>
@@ -1562,66 +1661,9 @@
               <w:ind w:left="0" w:firstLine="0"/>
               <w:cnfStyle w:val="000000000000" w:firstRow="0" w:lastRow="0" w:firstColumn="0" w:lastColumn="0" w:oddVBand="0" w:evenVBand="0" w:oddHBand="0" w:evenHBand="0" w:firstRowFirstColumn="0" w:firstRowLastColumn="0" w:lastRowFirstColumn="0" w:lastRowLastColumn="0"/>
             </w:pPr>
-          </w:p>
-        </w:tc>
-      </w:tr>
-      <w:tr>
-        <w:trPr>
-          <w:cnfStyle w:val="000000100000" w:firstRow="0" w:lastRow="0" w:firstColumn="0" w:lastColumn="0" w:oddVBand="0" w:evenVBand="0" w:oddHBand="1" w:evenHBand="0" w:firstRowFirstColumn="0" w:firstRowLastColumn="0" w:lastRowFirstColumn="0" w:lastRowLastColumn="0"/>
-        </w:trPr>
-        <w:tc>
-          <w:tcPr>
-            <w:cnfStyle w:val="001000000000" w:firstRow="0" w:lastRow="0" w:firstColumn="1" w:lastColumn="0" w:oddVBand="0" w:evenVBand="0" w:oddHBand="0" w:evenHBand="0" w:firstRowFirstColumn="0" w:firstRowLastColumn="0" w:lastRowFirstColumn="0" w:lastRowLastColumn="0"/>
-            <w:tcW w:w="4322" w:type="dxa"/>
-            <w:vMerge w:val="restart"/>
-          </w:tcPr>
-          <w:p>
-            <w:pPr>
-              <w:pStyle w:val="PSI-Normal"/>
-              <w:ind w:left="0" w:firstLine="0"/>
-            </w:pPr>
-            <w:r>
-              <w:t>Francisco Estrada</w:t>
-            </w:r>
-          </w:p>
-        </w:tc>
-        <w:tc>
-          <w:tcPr>
-            <w:tcW w:w="4322" w:type="dxa"/>
-          </w:tcPr>
-          <w:p>
-            <w:pPr>
-              <w:pStyle w:val="PSI-Normal"/>
-              <w:ind w:left="0" w:firstLine="0"/>
-              <w:cnfStyle w:val="000000100000" w:firstRow="0" w:lastRow="0" w:firstColumn="0" w:lastColumn="0" w:oddVBand="0" w:evenVBand="0" w:oddHBand="1" w:evenHBand="0" w:firstRowFirstColumn="0" w:firstRowLastColumn="0" w:lastRowFirstColumn="0" w:lastRowLastColumn="0"/>
-            </w:pPr>
-          </w:p>
-        </w:tc>
-      </w:tr>
-      <w:tr>
-        <w:tc>
-          <w:tcPr>
-            <w:cnfStyle w:val="001000000000" w:firstRow="0" w:lastRow="0" w:firstColumn="1" w:lastColumn="0" w:oddVBand="0" w:evenVBand="0" w:oddHBand="0" w:evenHBand="0" w:firstRowFirstColumn="0" w:firstRowLastColumn="0" w:lastRowFirstColumn="0" w:lastRowLastColumn="0"/>
-            <w:tcW w:w="4322" w:type="dxa"/>
-            <w:vMerge/>
-          </w:tcPr>
-          <w:p>
-            <w:pPr>
-              <w:pStyle w:val="PSI-Normal"/>
-              <w:ind w:left="0" w:firstLine="0"/>
-            </w:pPr>
-          </w:p>
-        </w:tc>
-        <w:tc>
-          <w:tcPr>
-            <w:tcW w:w="4322" w:type="dxa"/>
-          </w:tcPr>
-          <w:p>
-            <w:pPr>
-              <w:pStyle w:val="PSI-Normal"/>
-              <w:ind w:left="0" w:firstLine="0"/>
-              <w:cnfStyle w:val="000000000000" w:firstRow="0" w:lastRow="0" w:firstColumn="0" w:lastColumn="0" w:oddVBand="0" w:evenVBand="0" w:oddHBand="0" w:evenHBand="0" w:firstRowFirstColumn="0" w:firstRowLastColumn="0" w:lastRowFirstColumn="0" w:lastRowLastColumn="0"/>
-            </w:pPr>
+            <w:r>
+              <w:t>Gestión de riesgos</w:t>
+            </w:r>
           </w:p>
         </w:tc>
       </w:tr>
@@ -1652,6 +1694,9 @@
               <w:ind w:left="0" w:firstLine="0"/>
               <w:cnfStyle w:val="000000100000" w:firstRow="0" w:lastRow="0" w:firstColumn="0" w:lastColumn="0" w:oddVBand="0" w:evenVBand="0" w:oddHBand="1" w:evenHBand="0" w:firstRowFirstColumn="0" w:firstRowLastColumn="0" w:lastRowFirstColumn="0" w:lastRowLastColumn="0"/>
             </w:pPr>
+            <w:r>
+              <w:t>Finalizar implementación de CU Revisar Programa</w:t>
+            </w:r>
           </w:p>
         </w:tc>
       </w:tr>
@@ -1679,6 +1724,80 @@
               <w:ind w:left="0" w:firstLine="0"/>
               <w:cnfStyle w:val="000000000000" w:firstRow="0" w:lastRow="0" w:firstColumn="0" w:lastColumn="0" w:oddVBand="0" w:evenVBand="0" w:oddHBand="0" w:evenHBand="0" w:firstRowFirstColumn="0" w:firstRowLastColumn="0" w:lastRowFirstColumn="0" w:lastRowLastColumn="0"/>
             </w:pPr>
+            <w:r>
+              <w:t>Mejorar CU Visualizar Programa (agregarlo a la pantalla principal del sistema)</w:t>
+            </w:r>
+          </w:p>
+        </w:tc>
+      </w:tr>
+      <w:tr>
+        <w:trPr>
+          <w:cnfStyle w:val="000000100000" w:firstRow="0" w:lastRow="0" w:firstColumn="0" w:lastColumn="0" w:oddVBand="0" w:evenVBand="0" w:oddHBand="1" w:evenHBand="0" w:firstRowFirstColumn="0" w:firstRowLastColumn="0" w:lastRowFirstColumn="0" w:lastRowLastColumn="0"/>
+        </w:trPr>
+        <w:tc>
+          <w:tcPr>
+            <w:cnfStyle w:val="001000000000" w:firstRow="0" w:lastRow="0" w:firstColumn="1" w:lastColumn="0" w:oddVBand="0" w:evenVBand="0" w:oddHBand="0" w:evenHBand="0" w:firstRowFirstColumn="0" w:firstRowLastColumn="0" w:lastRowFirstColumn="0" w:lastRowLastColumn="0"/>
+            <w:tcW w:w="4322" w:type="dxa"/>
+            <w:vMerge w:val="restart"/>
+          </w:tcPr>
+          <w:p>
+            <w:pPr>
+              <w:pStyle w:val="PSI-Normal"/>
+              <w:ind w:left="0" w:firstLine="0"/>
+            </w:pPr>
+            <w:r>
+              <w:t xml:space="preserve">Nicolás </w:t>
+            </w:r>
+            <w:proofErr w:type="spellStart"/>
+            <w:r>
+              <w:t>Sartini</w:t>
+            </w:r>
+            <w:proofErr w:type="spellEnd"/>
+          </w:p>
+        </w:tc>
+        <w:tc>
+          <w:tcPr>
+            <w:tcW w:w="4322" w:type="dxa"/>
+          </w:tcPr>
+          <w:p>
+            <w:pPr>
+              <w:pStyle w:val="PSI-Normal"/>
+              <w:ind w:left="0" w:firstLine="0"/>
+              <w:cnfStyle w:val="000000100000" w:firstRow="0" w:lastRow="0" w:firstColumn="0" w:lastColumn="0" w:oddVBand="0" w:evenVBand="0" w:oddHBand="1" w:evenHBand="0" w:firstRowFirstColumn="0" w:firstRowLastColumn="0" w:lastRowFirstColumn="0" w:lastRowLastColumn="0"/>
+            </w:pPr>
+            <w:r>
+              <w:t>Organizar debate sobre el nuevo diagrama de CU y generar la versión final del mismo</w:t>
+            </w:r>
+          </w:p>
+        </w:tc>
+      </w:tr>
+      <w:tr>
+        <w:tc>
+          <w:tcPr>
+            <w:cnfStyle w:val="001000000000" w:firstRow="0" w:lastRow="0" w:firstColumn="1" w:lastColumn="0" w:oddVBand="0" w:evenVBand="0" w:oddHBand="0" w:evenHBand="0" w:firstRowFirstColumn="0" w:firstRowLastColumn="0" w:lastRowFirstColumn="0" w:lastRowLastColumn="0"/>
+            <w:tcW w:w="4322" w:type="dxa"/>
+            <w:vMerge/>
+          </w:tcPr>
+          <w:p>
+            <w:pPr>
+              <w:pStyle w:val="PSI-Normal"/>
+              <w:ind w:left="0" w:firstLine="0"/>
+            </w:pPr>
+          </w:p>
+        </w:tc>
+        <w:tc>
+          <w:tcPr>
+            <w:tcW w:w="4322" w:type="dxa"/>
+          </w:tcPr>
+          <w:p>
+            <w:pPr>
+              <w:pStyle w:val="PSI-Normal"/>
+              <w:ind w:left="0" w:firstLine="0"/>
+              <w:cnfStyle w:val="000000000000" w:firstRow="0" w:lastRow="0" w:firstColumn="0" w:lastColumn="0" w:oddVBand="0" w:evenVBand="0" w:oddHBand="0" w:evenHBand="0" w:firstRowFirstColumn="0" w:firstRowLastColumn="0" w:lastRowFirstColumn="0" w:lastRowLastColumn="0"/>
+            </w:pPr>
+            <w:r>
+              <w:t>Revisar los documentos existentes y crear los documentos faltantes de especificaciones de CU. Se han agregado funcionalidades simples no consideradas que deben agregarse en estos documentos.</w:t>
+            </w:r>
           </w:p>
         </w:tc>
       </w:tr>
@@ -1709,10 +1828,16 @@
               <w:ind w:left="0" w:firstLine="0"/>
               <w:cnfStyle w:val="000000100000" w:firstRow="0" w:lastRow="0" w:firstColumn="0" w:lastColumn="0" w:oddVBand="0" w:evenVBand="0" w:oddHBand="1" w:evenHBand="0" w:firstRowFirstColumn="0" w:firstRowLastColumn="0" w:lastRowFirstColumn="0" w:lastRowLastColumn="0"/>
             </w:pPr>
+            <w:r>
+              <w:t>Realizar pruebas sobre la gestión de profesores de una asignatura.</w:t>
+            </w:r>
           </w:p>
         </w:tc>
       </w:tr>
       <w:tr>
+        <w:trPr>
+          <w:trHeight w:val="557"/>
+        </w:trPr>
         <w:tc>
           <w:tcPr>
             <w:cnfStyle w:val="001000000000" w:firstRow="0" w:lastRow="0" w:firstColumn="1" w:lastColumn="0" w:oddVBand="0" w:evenVBand="0" w:oddHBand="0" w:evenHBand="0" w:firstRowFirstColumn="0" w:firstRowLastColumn="0" w:lastRowFirstColumn="0" w:lastRowLastColumn="0"/>
@@ -1736,158 +1861,9 @@
               <w:ind w:left="0" w:firstLine="0"/>
               <w:cnfStyle w:val="000000000000" w:firstRow="0" w:lastRow="0" w:firstColumn="0" w:lastColumn="0" w:oddVBand="0" w:evenVBand="0" w:oddHBand="0" w:evenHBand="0" w:firstRowFirstColumn="0" w:firstRowLastColumn="0" w:lastRowFirstColumn="0" w:lastRowLastColumn="0"/>
             </w:pPr>
-          </w:p>
-        </w:tc>
-      </w:tr>
-      <w:tr>
-        <w:trPr>
-          <w:cnfStyle w:val="000000100000" w:firstRow="0" w:lastRow="0" w:firstColumn="0" w:lastColumn="0" w:oddVBand="0" w:evenVBand="0" w:oddHBand="1" w:evenHBand="0" w:firstRowFirstColumn="0" w:firstRowLastColumn="0" w:lastRowFirstColumn="0" w:lastRowLastColumn="0"/>
-        </w:trPr>
-        <w:tc>
-          <w:tcPr>
-            <w:cnfStyle w:val="001000000000" w:firstRow="0" w:lastRow="0" w:firstColumn="1" w:lastColumn="0" w:oddVBand="0" w:evenVBand="0" w:oddHBand="0" w:evenHBand="0" w:firstRowFirstColumn="0" w:firstRowLastColumn="0" w:lastRowFirstColumn="0" w:lastRowLastColumn="0"/>
-            <w:tcW w:w="4322" w:type="dxa"/>
-            <w:vMerge w:val="restart"/>
-          </w:tcPr>
-          <w:p>
-            <w:pPr>
-              <w:pStyle w:val="PSI-Normal"/>
-              <w:ind w:left="0" w:firstLine="0"/>
-            </w:pPr>
-            <w:r>
-              <w:t xml:space="preserve">Nicolás </w:t>
-            </w:r>
-            <w:proofErr w:type="spellStart"/>
-            <w:r>
-              <w:t>Sartini</w:t>
-            </w:r>
-            <w:proofErr w:type="spellEnd"/>
-          </w:p>
-        </w:tc>
-        <w:tc>
-          <w:tcPr>
-            <w:tcW w:w="4322" w:type="dxa"/>
-          </w:tcPr>
-          <w:p>
-            <w:pPr>
-              <w:pStyle w:val="PSI-Normal"/>
-              <w:ind w:left="0" w:firstLine="0"/>
-              <w:cnfStyle w:val="000000100000" w:firstRow="0" w:lastRow="0" w:firstColumn="0" w:lastColumn="0" w:oddVBand="0" w:evenVBand="0" w:oddHBand="1" w:evenHBand="0" w:firstRowFirstColumn="0" w:firstRowLastColumn="0" w:lastRowFirstColumn="0" w:lastRowLastColumn="0"/>
-            </w:pPr>
-          </w:p>
-        </w:tc>
-      </w:tr>
-      <w:tr>
-        <w:tc>
-          <w:tcPr>
-            <w:cnfStyle w:val="001000000000" w:firstRow="0" w:lastRow="0" w:firstColumn="1" w:lastColumn="0" w:oddVBand="0" w:evenVBand="0" w:oddHBand="0" w:evenHBand="0" w:firstRowFirstColumn="0" w:firstRowLastColumn="0" w:lastRowFirstColumn="0" w:lastRowLastColumn="0"/>
-            <w:tcW w:w="4322" w:type="dxa"/>
-            <w:vMerge/>
-          </w:tcPr>
-          <w:p>
-            <w:pPr>
-              <w:pStyle w:val="PSI-Normal"/>
-              <w:ind w:left="0" w:firstLine="0"/>
-            </w:pPr>
-          </w:p>
-        </w:tc>
-        <w:tc>
-          <w:tcPr>
-            <w:tcW w:w="4322" w:type="dxa"/>
-          </w:tcPr>
-          <w:p>
-            <w:pPr>
-              <w:pStyle w:val="PSI-Normal"/>
-              <w:ind w:left="0" w:firstLine="0"/>
-              <w:cnfStyle w:val="000000000000" w:firstRow="0" w:lastRow="0" w:firstColumn="0" w:lastColumn="0" w:oddVBand="0" w:evenVBand="0" w:oddHBand="0" w:evenHBand="0" w:firstRowFirstColumn="0" w:firstRowLastColumn="0" w:lastRowFirstColumn="0" w:lastRowLastColumn="0"/>
-            </w:pPr>
-          </w:p>
-        </w:tc>
-      </w:tr>
-      <w:tr>
-        <w:trPr>
-          <w:cnfStyle w:val="000000100000" w:firstRow="0" w:lastRow="0" w:firstColumn="0" w:lastColumn="0" w:oddVBand="0" w:evenVBand="0" w:oddHBand="1" w:evenHBand="0" w:firstRowFirstColumn="0" w:firstRowLastColumn="0" w:lastRowFirstColumn="0" w:lastRowLastColumn="0"/>
-        </w:trPr>
-        <w:tc>
-          <w:tcPr>
-            <w:cnfStyle w:val="001000000000" w:firstRow="0" w:lastRow="0" w:firstColumn="1" w:lastColumn="0" w:oddVBand="0" w:evenVBand="0" w:oddHBand="0" w:evenHBand="0" w:firstRowFirstColumn="0" w:firstRowLastColumn="0" w:lastRowFirstColumn="0" w:lastRowLastColumn="0"/>
-            <w:tcW w:w="4322" w:type="dxa"/>
-            <w:vMerge/>
-          </w:tcPr>
-          <w:p>
-            <w:pPr>
-              <w:pStyle w:val="PSI-Normal"/>
-              <w:ind w:left="0" w:firstLine="0"/>
-            </w:pPr>
-          </w:p>
-        </w:tc>
-        <w:tc>
-          <w:tcPr>
-            <w:tcW w:w="4322" w:type="dxa"/>
-          </w:tcPr>
-          <w:p>
-            <w:pPr>
-              <w:pStyle w:val="PSI-Normal"/>
-              <w:ind w:left="0" w:firstLine="0"/>
-              <w:cnfStyle w:val="000000100000" w:firstRow="0" w:lastRow="0" w:firstColumn="0" w:lastColumn="0" w:oddVBand="0" w:evenVBand="0" w:oddHBand="1" w:evenHBand="0" w:firstRowFirstColumn="0" w:firstRowLastColumn="0" w:lastRowFirstColumn="0" w:lastRowLastColumn="0"/>
-            </w:pPr>
-          </w:p>
-        </w:tc>
-      </w:tr>
-      <w:tr>
-        <w:tc>
-          <w:tcPr>
-            <w:cnfStyle w:val="001000000000" w:firstRow="0" w:lastRow="0" w:firstColumn="1" w:lastColumn="0" w:oddVBand="0" w:evenVBand="0" w:oddHBand="0" w:evenHBand="0" w:firstRowFirstColumn="0" w:firstRowLastColumn="0" w:lastRowFirstColumn="0" w:lastRowLastColumn="0"/>
-            <w:tcW w:w="4322" w:type="dxa"/>
-            <w:vMerge/>
-          </w:tcPr>
-          <w:p>
-            <w:pPr>
-              <w:pStyle w:val="PSI-Normal"/>
-              <w:ind w:left="0" w:firstLine="0"/>
-            </w:pPr>
-          </w:p>
-        </w:tc>
-        <w:tc>
-          <w:tcPr>
-            <w:tcW w:w="4322" w:type="dxa"/>
-          </w:tcPr>
-          <w:p>
-            <w:pPr>
-              <w:pStyle w:val="PSI-Normal"/>
-              <w:ind w:left="0" w:firstLine="0"/>
-              <w:cnfStyle w:val="000000000000" w:firstRow="0" w:lastRow="0" w:firstColumn="0" w:lastColumn="0" w:oddVBand="0" w:evenVBand="0" w:oddHBand="0" w:evenHBand="0" w:firstRowFirstColumn="0" w:firstRowLastColumn="0" w:lastRowFirstColumn="0" w:lastRowLastColumn="0"/>
-            </w:pPr>
-          </w:p>
-        </w:tc>
-      </w:tr>
-      <w:tr>
-        <w:trPr>
-          <w:cnfStyle w:val="000000100000" w:firstRow="0" w:lastRow="0" w:firstColumn="0" w:lastColumn="0" w:oddVBand="0" w:evenVBand="0" w:oddHBand="1" w:evenHBand="0" w:firstRowFirstColumn="0" w:firstRowLastColumn="0" w:lastRowFirstColumn="0" w:lastRowLastColumn="0"/>
-        </w:trPr>
-        <w:tc>
-          <w:tcPr>
-            <w:cnfStyle w:val="001000000000" w:firstRow="0" w:lastRow="0" w:firstColumn="1" w:lastColumn="0" w:oddVBand="0" w:evenVBand="0" w:oddHBand="0" w:evenHBand="0" w:firstRowFirstColumn="0" w:firstRowLastColumn="0" w:lastRowFirstColumn="0" w:lastRowLastColumn="0"/>
-            <w:tcW w:w="4322" w:type="dxa"/>
-            <w:vMerge/>
-          </w:tcPr>
-          <w:p>
-            <w:pPr>
-              <w:pStyle w:val="PSI-Normal"/>
-              <w:ind w:left="0" w:firstLine="0"/>
-            </w:pPr>
-          </w:p>
-        </w:tc>
-        <w:tc>
-          <w:tcPr>
-            <w:tcW w:w="4322" w:type="dxa"/>
-          </w:tcPr>
-          <w:p>
-            <w:pPr>
-              <w:pStyle w:val="PSI-Normal"/>
-              <w:ind w:left="0" w:firstLine="0"/>
-              <w:cnfStyle w:val="000000100000" w:firstRow="0" w:lastRow="0" w:firstColumn="0" w:lastColumn="0" w:oddVBand="0" w:evenVBand="0" w:oddHBand="1" w:evenHBand="0" w:firstRowFirstColumn="0" w:firstRowLastColumn="0" w:lastRowFirstColumn="0" w:lastRowLastColumn="0"/>
-            </w:pPr>
+            <w:r>
+              <w:t>Actualizar casos de prueba sobre los CU a los cuales se les agregaron funcionalidad (carreras, asignaturas, profesores)</w:t>
+            </w:r>
           </w:p>
         </w:tc>
       </w:tr>
@@ -2012,6 +1988,9 @@
               <w:ind w:left="0" w:firstLine="0"/>
               <w:cnfStyle w:val="000000100000" w:firstRow="0" w:lastRow="0" w:firstColumn="0" w:lastColumn="0" w:oddVBand="0" w:evenVBand="0" w:oddHBand="1" w:evenHBand="0" w:firstRowFirstColumn="0" w:firstRowLastColumn="0" w:lastRowFirstColumn="0" w:lastRowLastColumn="0"/>
             </w:pPr>
+            <w:r>
+              <w:t>Realizar estimación considerando los CU presentes en la versión final del diagrama de CU</w:t>
+            </w:r>
           </w:p>
         </w:tc>
       </w:tr>
@@ -2039,6 +2018,9 @@
               <w:ind w:left="0" w:firstLine="0"/>
               <w:cnfStyle w:val="000000000000" w:firstRow="0" w:lastRow="0" w:firstColumn="0" w:lastColumn="0" w:oddVBand="0" w:evenVBand="0" w:oddHBand="0" w:evenHBand="0" w:firstRowFirstColumn="0" w:firstRowLastColumn="0" w:lastRowFirstColumn="0" w:lastRowLastColumn="0"/>
             </w:pPr>
+            <w:r>
+              <w:t>Pruebas de regresión sobre CU Gestionar Asignaturas</w:t>
+            </w:r>
           </w:p>
         </w:tc>
       </w:tr>
@@ -2068,6 +2050,9 @@
               <w:pStyle w:val="PSI-Normal"/>
               <w:cnfStyle w:val="000000100000" w:firstRow="0" w:lastRow="0" w:firstColumn="0" w:lastColumn="0" w:oddVBand="0" w:evenVBand="0" w:oddHBand="1" w:evenHBand="0" w:firstRowFirstColumn="0" w:firstRowLastColumn="0" w:lastRowFirstColumn="0" w:lastRowLastColumn="0"/>
             </w:pPr>
+            <w:r>
+              <w:t>Agregar método para enviar notificación a SA y depto cuando un programa sea enviado a revisión</w:t>
+            </w:r>
           </w:p>
         </w:tc>
       </w:tr>
@@ -2095,6 +2080,78 @@
               <w:ind w:left="0" w:firstLine="0"/>
               <w:cnfStyle w:val="000000000000" w:firstRow="0" w:lastRow="0" w:firstColumn="0" w:lastColumn="0" w:oddVBand="0" w:evenVBand="0" w:oddHBand="0" w:evenHBand="0" w:firstRowFirstColumn="0" w:firstRowLastColumn="0" w:lastRowFirstColumn="0" w:lastRowLastColumn="0"/>
             </w:pPr>
+            <w:r>
+              <w:t>Conclusión de iteración en este documento</w:t>
+            </w:r>
+          </w:p>
+        </w:tc>
+      </w:tr>
+      <w:tr>
+        <w:trPr>
+          <w:cnfStyle w:val="000000100000" w:firstRow="0" w:lastRow="0" w:firstColumn="0" w:lastColumn="0" w:oddVBand="0" w:evenVBand="0" w:oddHBand="1" w:evenHBand="0" w:firstRowFirstColumn="0" w:firstRowLastColumn="0" w:lastRowFirstColumn="0" w:lastRowLastColumn="0"/>
+        </w:trPr>
+        <w:tc>
+          <w:tcPr>
+            <w:cnfStyle w:val="001000000000" w:firstRow="0" w:lastRow="0" w:firstColumn="1" w:lastColumn="0" w:oddVBand="0" w:evenVBand="0" w:oddHBand="0" w:evenHBand="0" w:firstRowFirstColumn="0" w:firstRowLastColumn="0" w:lastRowFirstColumn="0" w:lastRowLastColumn="0"/>
+            <w:tcW w:w="4322" w:type="dxa"/>
+            <w:vMerge w:val="restart"/>
+          </w:tcPr>
+          <w:p>
+            <w:pPr>
+              <w:pStyle w:val="PSI-Normal"/>
+              <w:ind w:left="0" w:firstLine="0"/>
+            </w:pPr>
+            <w:r>
+              <w:t>Francisco Estrada</w:t>
+            </w:r>
+          </w:p>
+        </w:tc>
+        <w:tc>
+          <w:tcPr>
+            <w:tcW w:w="4322" w:type="dxa"/>
+          </w:tcPr>
+          <w:p>
+            <w:pPr>
+              <w:pStyle w:val="PSI-Normal"/>
+              <w:ind w:left="0" w:firstLine="0"/>
+              <w:cnfStyle w:val="000000100000" w:firstRow="0" w:lastRow="0" w:firstColumn="0" w:lastColumn="0" w:oddVBand="0" w:evenVBand="0" w:oddHBand="1" w:evenHBand="0" w:firstRowFirstColumn="0" w:firstRowLastColumn="0" w:lastRowFirstColumn="0" w:lastRowLastColumn="0"/>
+            </w:pPr>
+            <w:r>
+              <w:t>Realizar Pruebas de Regresión al CU Seguir Programa</w:t>
+            </w:r>
+          </w:p>
+        </w:tc>
+      </w:tr>
+      <w:tr>
+        <w:tc>
+          <w:tcPr>
+            <w:cnfStyle w:val="001000000000" w:firstRow="0" w:lastRow="0" w:firstColumn="1" w:lastColumn="0" w:oddVBand="0" w:evenVBand="0" w:oddHBand="0" w:evenHBand="0" w:firstRowFirstColumn="0" w:firstRowLastColumn="0" w:lastRowFirstColumn="0" w:lastRowLastColumn="0"/>
+            <w:tcW w:w="4322" w:type="dxa"/>
+            <w:vMerge/>
+          </w:tcPr>
+          <w:p>
+            <w:pPr>
+              <w:pStyle w:val="PSI-Normal"/>
+              <w:ind w:left="0" w:firstLine="0"/>
+            </w:pPr>
+          </w:p>
+        </w:tc>
+        <w:tc>
+          <w:tcPr>
+            <w:tcW w:w="4322" w:type="dxa"/>
+          </w:tcPr>
+          <w:p>
+            <w:pPr>
+              <w:pStyle w:val="PSI-Normal"/>
+              <w:ind w:left="0" w:firstLine="0"/>
+              <w:cnfStyle w:val="000000000000" w:firstRow="0" w:lastRow="0" w:firstColumn="0" w:lastColumn="0" w:oddVBand="0" w:evenVBand="0" w:oddHBand="0" w:evenHBand="0" w:firstRowFirstColumn="0" w:firstRowLastColumn="0" w:lastRowFirstColumn="0" w:lastRowLastColumn="0"/>
+            </w:pPr>
+            <w:r>
+              <w:t>Finalizar integ</w:t>
+            </w:r>
+            <w:r>
+              <w:t>ración ABM Usuarios – Profesor.  Agregado de Modificación, rediseño e implementación</w:t>
+            </w:r>
           </w:p>
         </w:tc>
       </w:tr>
@@ -2125,6 +2182,9 @@
               <w:ind w:left="0" w:firstLine="0"/>
               <w:cnfStyle w:val="000000100000" w:firstRow="0" w:lastRow="0" w:firstColumn="0" w:lastColumn="0" w:oddVBand="0" w:evenVBand="0" w:oddHBand="1" w:evenHBand="0" w:firstRowFirstColumn="0" w:firstRowLastColumn="0" w:lastRowFirstColumn="0" w:lastRowLastColumn="0"/>
             </w:pPr>
+            <w:r>
+              <w:t>Corregir errores encontrados en Generar PDF</w:t>
+            </w:r>
           </w:p>
         </w:tc>
       </w:tr>
@@ -2153,7 +2213,20 @@
               <w:cnfStyle w:val="000000000000" w:firstRow="0" w:lastRow="0" w:firstColumn="0" w:lastColumn="0" w:oddVBand="0" w:evenVBand="0" w:oddHBand="0" w:evenHBand="0" w:firstRowFirstColumn="0" w:firstRowLastColumn="0" w:lastRowFirstColumn="0" w:lastRowLastColumn="0"/>
             </w:pPr>
             <w:r>
-              <w:t>Conclusión de iteración en este documento</w:t>
+              <w:t xml:space="preserve">Diseñar (en colaboración con el equipo) cómo gestionar las aprobaciones de un programa </w:t>
+            </w:r>
+            <w:r>
+              <w:lastRenderedPageBreak/>
+              <w:t xml:space="preserve">en vigencia (no se debe revisar nuevamente si no hubo cambios en el programa ni en los contenidos mínimos). Además, debe haber controles para considerar que acción </w:t>
+            </w:r>
+            <w:r>
+              <w:t xml:space="preserve">se debe </w:t>
+            </w:r>
+            <w:r>
+              <w:t>realizar s</w:t>
+            </w:r>
+            <w:r>
+              <w:t>i el plan ha cambiado.</w:t>
             </w:r>
           </w:p>
         </w:tc>
@@ -2174,8 +2247,14 @@
               <w:ind w:left="0" w:firstLine="0"/>
             </w:pPr>
             <w:r>
-              <w:t>Francisco Estrada</w:t>
-            </w:r>
+              <w:lastRenderedPageBreak/>
+              <w:t xml:space="preserve">Nicolás </w:t>
+            </w:r>
+            <w:proofErr w:type="spellStart"/>
+            <w:r>
+              <w:t>Sartini</w:t>
+            </w:r>
+            <w:proofErr w:type="spellEnd"/>
           </w:p>
         </w:tc>
         <w:tc>
@@ -2188,6 +2267,9 @@
               <w:ind w:left="0" w:firstLine="0"/>
               <w:cnfStyle w:val="000000100000" w:firstRow="0" w:lastRow="0" w:firstColumn="0" w:lastColumn="0" w:oddVBand="0" w:evenVBand="0" w:oddHBand="1" w:evenHBand="0" w:firstRowFirstColumn="0" w:firstRowLastColumn="0" w:lastRowFirstColumn="0" w:lastRowLastColumn="0"/>
             </w:pPr>
+            <w:r>
+              <w:t>Pruebas al CU Revisar Programa</w:t>
+            </w:r>
           </w:p>
         </w:tc>
       </w:tr>
@@ -2215,6 +2297,15 @@
               <w:ind w:left="0" w:firstLine="0"/>
               <w:cnfStyle w:val="000000000000" w:firstRow="0" w:lastRow="0" w:firstColumn="0" w:lastColumn="0" w:oddVBand="0" w:evenVBand="0" w:oddHBand="0" w:evenHBand="0" w:firstRowFirstColumn="0" w:firstRowLastColumn="0" w:lastRowFirstColumn="0" w:lastRowLastColumn="0"/>
             </w:pPr>
+            <w:r>
+              <w:t>Pruebas a la pantalla de inicio del Sistema (</w:t>
+            </w:r>
+            <w:r>
+              <w:t xml:space="preserve">prestar particular atención </w:t>
+            </w:r>
+            <w:r>
+              <w:t>al login).</w:t>
+            </w:r>
           </w:p>
         </w:tc>
       </w:tr>
@@ -2245,6 +2336,12 @@
               <w:ind w:left="0" w:firstLine="0"/>
               <w:cnfStyle w:val="000000100000" w:firstRow="0" w:lastRow="0" w:firstColumn="0" w:lastColumn="0" w:oddVBand="0" w:evenVBand="0" w:oddHBand="1" w:evenHBand="0" w:firstRowFirstColumn="0" w:firstRowLastColumn="0" w:lastRowFirstColumn="0" w:lastRowLastColumn="0"/>
             </w:pPr>
+            <w:r>
+              <w:t>Integrar la funcionalidad del CU Generar Programa PDF con el Empleado SA, para que pueda generarlo en panel principal SA</w:t>
+            </w:r>
+            <w:r>
+              <w:t xml:space="preserve"> cuando el programa esté aprobado.</w:t>
+            </w:r>
           </w:p>
         </w:tc>
       </w:tr>
@@ -2272,185 +2369,9 @@
               <w:ind w:left="0" w:firstLine="0"/>
               <w:cnfStyle w:val="000000000000" w:firstRow="0" w:lastRow="0" w:firstColumn="0" w:lastColumn="0" w:oddVBand="0" w:evenVBand="0" w:oddHBand="0" w:evenHBand="0" w:firstRowFirstColumn="0" w:firstRowLastColumn="0" w:lastRowFirstColumn="0" w:lastRowLastColumn="0"/>
             </w:pPr>
-          </w:p>
-        </w:tc>
-      </w:tr>
-      <w:tr>
-        <w:trPr>
-          <w:cnfStyle w:val="000000100000" w:firstRow="0" w:lastRow="0" w:firstColumn="0" w:lastColumn="0" w:oddVBand="0" w:evenVBand="0" w:oddHBand="1" w:evenHBand="0" w:firstRowFirstColumn="0" w:firstRowLastColumn="0" w:lastRowFirstColumn="0" w:lastRowLastColumn="0"/>
-        </w:trPr>
-        <w:tc>
-          <w:tcPr>
-            <w:cnfStyle w:val="001000000000" w:firstRow="0" w:lastRow="0" w:firstColumn="1" w:lastColumn="0" w:oddVBand="0" w:evenVBand="0" w:oddHBand="0" w:evenHBand="0" w:firstRowFirstColumn="0" w:firstRowLastColumn="0" w:lastRowFirstColumn="0" w:lastRowLastColumn="0"/>
-            <w:tcW w:w="4322" w:type="dxa"/>
-            <w:vMerge w:val="restart"/>
-          </w:tcPr>
-          <w:p>
-            <w:pPr>
-              <w:pStyle w:val="PSI-Normal"/>
-              <w:ind w:left="0" w:firstLine="0"/>
-            </w:pPr>
-            <w:r>
-              <w:t xml:space="preserve">Nicolás </w:t>
-            </w:r>
-            <w:proofErr w:type="spellStart"/>
-            <w:r>
-              <w:t>Sartini</w:t>
-            </w:r>
-            <w:proofErr w:type="spellEnd"/>
-          </w:p>
-        </w:tc>
-        <w:tc>
-          <w:tcPr>
-            <w:tcW w:w="4322" w:type="dxa"/>
-          </w:tcPr>
-          <w:p>
-            <w:pPr>
-              <w:pStyle w:val="PSI-Normal"/>
-              <w:ind w:left="0" w:firstLine="0"/>
-              <w:cnfStyle w:val="000000100000" w:firstRow="0" w:lastRow="0" w:firstColumn="0" w:lastColumn="0" w:oddVBand="0" w:evenVBand="0" w:oddHBand="1" w:evenHBand="0" w:firstRowFirstColumn="0" w:firstRowLastColumn="0" w:lastRowFirstColumn="0" w:lastRowLastColumn="0"/>
-            </w:pPr>
-          </w:p>
-        </w:tc>
-      </w:tr>
-      <w:tr>
-        <w:tc>
-          <w:tcPr>
-            <w:cnfStyle w:val="001000000000" w:firstRow="0" w:lastRow="0" w:firstColumn="1" w:lastColumn="0" w:oddVBand="0" w:evenVBand="0" w:oddHBand="0" w:evenHBand="0" w:firstRowFirstColumn="0" w:firstRowLastColumn="0" w:lastRowFirstColumn="0" w:lastRowLastColumn="0"/>
-            <w:tcW w:w="4322" w:type="dxa"/>
-            <w:vMerge/>
-          </w:tcPr>
-          <w:p>
-            <w:pPr>
-              <w:pStyle w:val="PSI-Normal"/>
-              <w:ind w:left="0" w:firstLine="0"/>
-            </w:pPr>
-          </w:p>
-        </w:tc>
-        <w:tc>
-          <w:tcPr>
-            <w:tcW w:w="4322" w:type="dxa"/>
-          </w:tcPr>
-          <w:p>
-            <w:pPr>
-              <w:pStyle w:val="PSI-Normal"/>
-              <w:ind w:left="0" w:firstLine="0"/>
-              <w:cnfStyle w:val="000000000000" w:firstRow="0" w:lastRow="0" w:firstColumn="0" w:lastColumn="0" w:oddVBand="0" w:evenVBand="0" w:oddHBand="0" w:evenHBand="0" w:firstRowFirstColumn="0" w:firstRowLastColumn="0" w:lastRowFirstColumn="0" w:lastRowLastColumn="0"/>
-            </w:pPr>
-          </w:p>
-        </w:tc>
-      </w:tr>
-      <w:tr>
-        <w:trPr>
-          <w:cnfStyle w:val="000000100000" w:firstRow="0" w:lastRow="0" w:firstColumn="0" w:lastColumn="0" w:oddVBand="0" w:evenVBand="0" w:oddHBand="1" w:evenHBand="0" w:firstRowFirstColumn="0" w:firstRowLastColumn="0" w:lastRowFirstColumn="0" w:lastRowLastColumn="0"/>
-        </w:trPr>
-        <w:tc>
-          <w:tcPr>
-            <w:cnfStyle w:val="001000000000" w:firstRow="0" w:lastRow="0" w:firstColumn="1" w:lastColumn="0" w:oddVBand="0" w:evenVBand="0" w:oddHBand="0" w:evenHBand="0" w:firstRowFirstColumn="0" w:firstRowLastColumn="0" w:lastRowFirstColumn="0" w:lastRowLastColumn="0"/>
-            <w:tcW w:w="4322" w:type="dxa"/>
-            <w:vMerge/>
-          </w:tcPr>
-          <w:p>
-            <w:pPr>
-              <w:pStyle w:val="PSI-Normal"/>
-              <w:ind w:left="0" w:firstLine="0"/>
-            </w:pPr>
-          </w:p>
-        </w:tc>
-        <w:tc>
-          <w:tcPr>
-            <w:tcW w:w="4322" w:type="dxa"/>
-          </w:tcPr>
-          <w:p>
-            <w:pPr>
-              <w:pStyle w:val="PSI-Normal"/>
-              <w:ind w:left="0" w:firstLine="0"/>
-              <w:cnfStyle w:val="000000100000" w:firstRow="0" w:lastRow="0" w:firstColumn="0" w:lastColumn="0" w:oddVBand="0" w:evenVBand="0" w:oddHBand="1" w:evenHBand="0" w:firstRowFirstColumn="0" w:firstRowLastColumn="0" w:lastRowFirstColumn="0" w:lastRowLastColumn="0"/>
-            </w:pPr>
-          </w:p>
-        </w:tc>
-      </w:tr>
-      <w:tr>
-        <w:tc>
-          <w:tcPr>
-            <w:cnfStyle w:val="001000000000" w:firstRow="0" w:lastRow="0" w:firstColumn="1" w:lastColumn="0" w:oddVBand="0" w:evenVBand="0" w:oddHBand="0" w:evenHBand="0" w:firstRowFirstColumn="0" w:firstRowLastColumn="0" w:lastRowFirstColumn="0" w:lastRowLastColumn="0"/>
-            <w:tcW w:w="4322" w:type="dxa"/>
-            <w:vMerge/>
-          </w:tcPr>
-          <w:p>
-            <w:pPr>
-              <w:pStyle w:val="PSI-Normal"/>
-              <w:ind w:left="0" w:firstLine="0"/>
-            </w:pPr>
-          </w:p>
-        </w:tc>
-        <w:tc>
-          <w:tcPr>
-            <w:tcW w:w="4322" w:type="dxa"/>
-          </w:tcPr>
-          <w:p>
-            <w:pPr>
-              <w:pStyle w:val="PSI-Normal"/>
-              <w:ind w:left="0" w:firstLine="0"/>
-              <w:cnfStyle w:val="000000000000" w:firstRow="0" w:lastRow="0" w:firstColumn="0" w:lastColumn="0" w:oddVBand="0" w:evenVBand="0" w:oddHBand="0" w:evenHBand="0" w:firstRowFirstColumn="0" w:firstRowLastColumn="0" w:lastRowFirstColumn="0" w:lastRowLastColumn="0"/>
-            </w:pPr>
-          </w:p>
-        </w:tc>
-      </w:tr>
-      <w:tr>
-        <w:trPr>
-          <w:cnfStyle w:val="000000100000" w:firstRow="0" w:lastRow="0" w:firstColumn="0" w:lastColumn="0" w:oddVBand="0" w:evenVBand="0" w:oddHBand="1" w:evenHBand="0" w:firstRowFirstColumn="0" w:firstRowLastColumn="0" w:lastRowFirstColumn="0" w:lastRowLastColumn="0"/>
-        </w:trPr>
-        <w:tc>
-          <w:tcPr>
-            <w:cnfStyle w:val="001000000000" w:firstRow="0" w:lastRow="0" w:firstColumn="1" w:lastColumn="0" w:oddVBand="0" w:evenVBand="0" w:oddHBand="0" w:evenHBand="0" w:firstRowFirstColumn="0" w:firstRowLastColumn="0" w:lastRowFirstColumn="0" w:lastRowLastColumn="0"/>
-            <w:tcW w:w="4322" w:type="dxa"/>
-            <w:vMerge/>
-          </w:tcPr>
-          <w:p>
-            <w:pPr>
-              <w:pStyle w:val="PSI-Normal"/>
-              <w:ind w:left="0" w:firstLine="0"/>
-            </w:pPr>
-          </w:p>
-        </w:tc>
-        <w:tc>
-          <w:tcPr>
-            <w:tcW w:w="4322" w:type="dxa"/>
-          </w:tcPr>
-          <w:p>
-            <w:pPr>
-              <w:pStyle w:val="PSI-Normal"/>
-              <w:ind w:left="0" w:firstLine="0"/>
-              <w:cnfStyle w:val="000000100000" w:firstRow="0" w:lastRow="0" w:firstColumn="0" w:lastColumn="0" w:oddVBand="0" w:evenVBand="0" w:oddHBand="1" w:evenHBand="0" w:firstRowFirstColumn="0" w:firstRowLastColumn="0" w:lastRowFirstColumn="0" w:lastRowLastColumn="0"/>
-            </w:pPr>
-          </w:p>
-        </w:tc>
-      </w:tr>
-      <w:tr>
-        <w:tc>
-          <w:tcPr>
-            <w:cnfStyle w:val="001000000000" w:firstRow="0" w:lastRow="0" w:firstColumn="1" w:lastColumn="0" w:oddVBand="0" w:evenVBand="0" w:oddHBand="0" w:evenHBand="0" w:firstRowFirstColumn="0" w:firstRowLastColumn="0" w:lastRowFirstColumn="0" w:lastRowLastColumn="0"/>
-            <w:tcW w:w="4322" w:type="dxa"/>
-            <w:vMerge/>
-          </w:tcPr>
-          <w:p>
-            <w:pPr>
-              <w:pStyle w:val="PSI-Normal"/>
-              <w:ind w:left="0" w:firstLine="0"/>
-            </w:pPr>
-          </w:p>
-        </w:tc>
-        <w:tc>
-          <w:tcPr>
-            <w:tcW w:w="4322" w:type="dxa"/>
-          </w:tcPr>
-          <w:p>
-            <w:pPr>
-              <w:pStyle w:val="PSI-Normal"/>
-              <w:ind w:left="0" w:firstLine="0"/>
-              <w:cnfStyle w:val="000000000000" w:firstRow="0" w:lastRow="0" w:firstColumn="0" w:lastColumn="0" w:oddVBand="0" w:evenVBand="0" w:oddHBand="0" w:evenHBand="0" w:firstRowFirstColumn="0" w:firstRowLastColumn="0" w:lastRowFirstColumn="0" w:lastRowLastColumn="0"/>
-            </w:pPr>
+            <w:r>
+              <w:t>Continuar completando el manual de usuario con CU que estén cerrados</w:t>
+            </w:r>
           </w:p>
         </w:tc>
       </w:tr>
@@ -2510,12 +2431,12 @@
       <w:pPr>
         <w:pStyle w:val="PSI-Ttulo1"/>
       </w:pPr>
-      <w:bookmarkStart w:id="10" w:name="_Toc39570414"/>
+      <w:bookmarkStart w:id="11" w:name="_Toc39570414"/>
       <w:r>
         <w:lastRenderedPageBreak/>
         <w:t>Recursos</w:t>
       </w:r>
-      <w:bookmarkEnd w:id="10"/>
+      <w:bookmarkEnd w:id="11"/>
     </w:p>
     <w:p>
       <w:pPr>
@@ -2566,7 +2487,7 @@
       <w:pPr>
         <w:pStyle w:val="PSI-Ttulo1"/>
       </w:pPr>
-      <w:bookmarkStart w:id="11" w:name="_Toc39570415"/>
+      <w:bookmarkStart w:id="12" w:name="_Toc39570415"/>
       <w:r>
         <w:t>Evaluación</w:t>
       </w:r>
@@ -2579,17 +2500,17 @@
       <w:r>
         <w:t>/2020</w:t>
       </w:r>
-      <w:bookmarkEnd w:id="11"/>
+      <w:bookmarkEnd w:id="12"/>
     </w:p>
     <w:p>
       <w:pPr>
         <w:pStyle w:val="PSI-Ttulo1"/>
       </w:pPr>
-      <w:bookmarkStart w:id="12" w:name="_Toc39570416"/>
+      <w:bookmarkStart w:id="13" w:name="_Toc39570416"/>
       <w:r>
         <w:t>Conclusión</w:t>
       </w:r>
-      <w:bookmarkEnd w:id="12"/>
+      <w:bookmarkEnd w:id="13"/>
     </w:p>
     <w:p>
       <w:pPr>
@@ -2610,8 +2531,6 @@
           <w:numId w:val="32"/>
         </w:numPr>
       </w:pPr>
-      <w:bookmarkStart w:id="13" w:name="_GoBack"/>
-      <w:bookmarkEnd w:id="13"/>
     </w:p>
     <w:p>
       <w:pPr>
@@ -2820,7 +2739,7 @@
             <w:rFonts w:asciiTheme="majorHAnsi" w:hAnsiTheme="majorHAnsi" w:cstheme="majorHAnsi"/>
             <w:noProof/>
           </w:rPr>
-          <w:t>6</w:t>
+          <w:t>7</w:t>
         </w:r>
         <w:r>
           <w:rPr>
@@ -8472,7 +8391,7 @@
 </file>
 
 <file path=customXml/itemProps2.xml><?xml version="1.0" encoding="utf-8"?>
-<ds:datastoreItem xmlns:ds="http://schemas.openxmlformats.org/officeDocument/2006/customXml" ds:itemID="{6694ADE0-4256-4C5B-830A-1E880B7E1A0A}">
+<ds:datastoreItem xmlns:ds="http://schemas.openxmlformats.org/officeDocument/2006/customXml" ds:itemID="{24D2BC0C-EBF3-4D6B-8A41-B41DED7AE45F}">
   <ds:schemaRefs>
     <ds:schemaRef ds:uri="http://schemas.openxmlformats.org/officeDocument/2006/bibliography"/>
   </ds:schemaRefs>

</xml_diff>

<commit_message>
Cierre de Plan de Iteración 12 - Construccion.docx y agregado de Plan de Iteración 13 - Construccion.docx
</commit_message>
<xml_diff>
--- a/Construcción/Planes de Iteración/Plan de Iteración 12 - Construccion.docx
+++ b/Construcción/Planes de Iteración/Plan de Iteración 12 - Construccion.docx
@@ -1,6 +1,6 @@
 
 <file path=word/document.xml><?xml version="1.0" encoding="utf-8"?>
-<w:document xmlns:wpc="http://schemas.microsoft.com/office/word/2010/wordprocessingCanvas" xmlns:mc="http://schemas.openxmlformats.org/markup-compatibility/2006" xmlns:o="urn:schemas-microsoft-com:office:office" xmlns:r="http://schemas.openxmlformats.org/officeDocument/2006/relationships" xmlns:m="http://schemas.openxmlformats.org/officeDocument/2006/math" xmlns:v="urn:schemas-microsoft-com:vml" xmlns:wp14="http://schemas.microsoft.com/office/word/2010/wordprocessingDrawing" xmlns:wp="http://schemas.openxmlformats.org/drawingml/2006/wordprocessingDrawing" xmlns:w10="urn:schemas-microsoft-com:office:word" xmlns:w="http://schemas.openxmlformats.org/wordprocessingml/2006/main" xmlns:w14="http://schemas.microsoft.com/office/word/2010/wordml" xmlns:w15="http://schemas.microsoft.com/office/word/2012/wordml" xmlns:wpg="http://schemas.microsoft.com/office/word/2010/wordprocessingGroup" xmlns:wpi="http://schemas.microsoft.com/office/word/2010/wordprocessingInk" xmlns:wne="http://schemas.microsoft.com/office/word/2006/wordml" xmlns:wps="http://schemas.microsoft.com/office/word/2010/wordprocessingShape" mc:Ignorable="w14 w15 wp14">
+<w:document xmlns:wpc="http://schemas.microsoft.com/office/word/2010/wordprocessingCanvas" xmlns:cx="http://schemas.microsoft.com/office/drawing/2014/chartex" xmlns:cx1="http://schemas.microsoft.com/office/drawing/2015/9/8/chartex" xmlns:cx2="http://schemas.microsoft.com/office/drawing/2015/10/21/chartex" xmlns:cx3="http://schemas.microsoft.com/office/drawing/2016/5/9/chartex" xmlns:cx4="http://schemas.microsoft.com/office/drawing/2016/5/10/chartex" xmlns:cx5="http://schemas.microsoft.com/office/drawing/2016/5/11/chartex" xmlns:cx6="http://schemas.microsoft.com/office/drawing/2016/5/12/chartex" xmlns:cx7="http://schemas.microsoft.com/office/drawing/2016/5/13/chartex" xmlns:cx8="http://schemas.microsoft.com/office/drawing/2016/5/14/chartex" xmlns:mc="http://schemas.openxmlformats.org/markup-compatibility/2006" xmlns:aink="http://schemas.microsoft.com/office/drawing/2016/ink" xmlns:am3d="http://schemas.microsoft.com/office/drawing/2017/model3d" xmlns:o="urn:schemas-microsoft-com:office:office" xmlns:r="http://schemas.openxmlformats.org/officeDocument/2006/relationships" xmlns:m="http://schemas.openxmlformats.org/officeDocument/2006/math" xmlns:v="urn:schemas-microsoft-com:vml" xmlns:wp14="http://schemas.microsoft.com/office/word/2010/wordprocessingDrawing" xmlns:wp="http://schemas.openxmlformats.org/drawingml/2006/wordprocessingDrawing" xmlns:w10="urn:schemas-microsoft-com:office:word" xmlns:w="http://schemas.openxmlformats.org/wordprocessingml/2006/main" xmlns:w14="http://schemas.microsoft.com/office/word/2010/wordml" xmlns:w15="http://schemas.microsoft.com/office/word/2012/wordml" xmlns:w16cid="http://schemas.microsoft.com/office/word/2016/wordml/cid" xmlns:w16se="http://schemas.microsoft.com/office/word/2015/wordml/symex" xmlns:wpg="http://schemas.microsoft.com/office/word/2010/wordprocessingGroup" xmlns:wpi="http://schemas.microsoft.com/office/word/2010/wordprocessingInk" xmlns:wne="http://schemas.microsoft.com/office/word/2006/wordml" xmlns:wps="http://schemas.microsoft.com/office/word/2010/wordprocessingShape" mc:Ignorable="w14 w15 w16se w16cid wp14">
   <w:body>
     <w:sdt>
       <w:sdtPr>
@@ -244,17 +244,8 @@
                   <w:rFonts w:ascii="Times New Roman" w:hAnsi="Times New Roman" w:cs="Times New Roman"/>
                   <w:lang w:val="es-AR"/>
                 </w:rPr>
-                <w:t xml:space="preserve">VASPA </w:t>
+                <w:t>VASPA Team</w:t>
               </w:r>
-              <w:proofErr w:type="spellStart"/>
-              <w:r>
-                <w:rPr>
-                  <w:rFonts w:ascii="Times New Roman" w:hAnsi="Times New Roman" w:cs="Times New Roman"/>
-                  <w:lang w:val="es-AR"/>
-                </w:rPr>
-                <w:t>Team</w:t>
-              </w:r>
-              <w:proofErr w:type="spellEnd"/>
             </w:p>
           </w:sdtContent>
         </w:sdt>
@@ -581,7 +572,7 @@
       <w:sdtContent>
         <w:p>
           <w:pPr>
-            <w:pStyle w:val="TtulodeTDC"/>
+            <w:pStyle w:val="TtuloTDC"/>
             <w:tabs>
               <w:tab w:val="left" w:pos="5954"/>
             </w:tabs>
@@ -612,13 +603,131 @@
           <w:r>
             <w:fldChar w:fldCharType="separate"/>
           </w:r>
-          <w:hyperlink w:anchor="_Toc39570409" w:history="1">
+          <w:bookmarkStart w:id="0" w:name="_GoBack"/>
+          <w:bookmarkEnd w:id="0"/>
+          <w:r>
+            <w:rPr>
+              <w:rStyle w:val="Hipervnculo"/>
+              <w:noProof/>
+            </w:rPr>
+            <w:fldChar w:fldCharType="begin"/>
+          </w:r>
+          <w:r>
+            <w:rPr>
+              <w:rStyle w:val="Hipervnculo"/>
+              <w:noProof/>
+            </w:rPr>
+            <w:instrText xml:space="preserve"> </w:instrText>
+          </w:r>
+          <w:r>
+            <w:rPr>
+              <w:noProof/>
+            </w:rPr>
+            <w:instrText>HYPERLINK \l "_Toc43150976"</w:instrText>
+          </w:r>
+          <w:r>
+            <w:rPr>
+              <w:rStyle w:val="Hipervnculo"/>
+              <w:noProof/>
+            </w:rPr>
+            <w:instrText xml:space="preserve"> </w:instrText>
+          </w:r>
+          <w:r>
+            <w:rPr>
+              <w:rStyle w:val="Hipervnculo"/>
+              <w:noProof/>
+            </w:rPr>
+          </w:r>
+          <w:r>
+            <w:rPr>
+              <w:rStyle w:val="Hipervnculo"/>
+              <w:noProof/>
+            </w:rPr>
+            <w:fldChar w:fldCharType="separate"/>
+          </w:r>
+          <w:r>
+            <w:rPr>
+              <w:rStyle w:val="Hipervnculo"/>
+              <w:noProof/>
+            </w:rPr>
+            <w:t>Introducción</w:t>
+          </w:r>
+          <w:r>
+            <w:rPr>
+              <w:noProof/>
+              <w:webHidden/>
+            </w:rPr>
+            <w:tab/>
+          </w:r>
+          <w:r>
+            <w:rPr>
+              <w:noProof/>
+              <w:webHidden/>
+            </w:rPr>
+            <w:fldChar w:fldCharType="begin"/>
+          </w:r>
+          <w:r>
+            <w:rPr>
+              <w:noProof/>
+              <w:webHidden/>
+            </w:rPr>
+            <w:instrText xml:space="preserve"> PAGEREF _Toc43150976 \h </w:instrText>
+          </w:r>
+          <w:r>
+            <w:rPr>
+              <w:noProof/>
+              <w:webHidden/>
+            </w:rPr>
+          </w:r>
+          <w:r>
+            <w:rPr>
+              <w:noProof/>
+              <w:webHidden/>
+            </w:rPr>
+            <w:fldChar w:fldCharType="separate"/>
+          </w:r>
+          <w:r>
+            <w:rPr>
+              <w:noProof/>
+              <w:webHidden/>
+            </w:rPr>
+            <w:t>4</w:t>
+          </w:r>
+          <w:r>
+            <w:rPr>
+              <w:noProof/>
+              <w:webHidden/>
+            </w:rPr>
+            <w:fldChar w:fldCharType="end"/>
+          </w:r>
+          <w:r>
+            <w:rPr>
+              <w:rStyle w:val="Hipervnculo"/>
+              <w:noProof/>
+            </w:rPr>
+            <w:fldChar w:fldCharType="end"/>
+          </w:r>
+        </w:p>
+        <w:p>
+          <w:pPr>
+            <w:pStyle w:val="TDC2"/>
+            <w:rPr>
+              <w:rFonts w:eastAsiaTheme="minorEastAsia"/>
+              <w:i w:val="0"/>
+              <w:iCs w:val="0"/>
+              <w:noProof/>
+              <w:sz w:val="22"/>
+              <w:szCs w:val="22"/>
+              <w:lang w:val="es-AR" w:eastAsia="es-AR"/>
+            </w:rPr>
+          </w:pPr>
+          <w:hyperlink w:anchor="_Toc43150977" w:history="1">
             <w:r>
               <w:rPr>
                 <w:rStyle w:val="Hipervnculo"/>
                 <w:noProof/>
               </w:rPr>
-              <w:t>Introducción</w:t>
+              <w:t>Propósito</w:t>
             </w:r>
             <w:r>
               <w:rPr>
@@ -639,7 +748,78 @@
                 <w:noProof/>
                 <w:webHidden/>
               </w:rPr>
-              <w:instrText xml:space="preserve"> PAGEREF _Toc39570409 \h </w:instrText>
+              <w:instrText xml:space="preserve"> PAGEREF _Toc43150977 \h </w:instrText>
+            </w:r>
+            <w:r>
+              <w:rPr>
+                <w:noProof/>
+                <w:webHidden/>
+              </w:rPr>
+            </w:r>
+            <w:r>
+              <w:rPr>
+                <w:noProof/>
+                <w:webHidden/>
+              </w:rPr>
+              <w:fldChar w:fldCharType="separate"/>
+            </w:r>
+            <w:r>
+              <w:rPr>
+                <w:noProof/>
+                <w:webHidden/>
+              </w:rPr>
+              <w:t>4</w:t>
+            </w:r>
+            <w:r>
+              <w:rPr>
+                <w:noProof/>
+                <w:webHidden/>
+              </w:rPr>
+              <w:fldChar w:fldCharType="end"/>
+            </w:r>
+          </w:hyperlink>
+        </w:p>
+        <w:p>
+          <w:pPr>
+            <w:pStyle w:val="TDC1"/>
+            <w:rPr>
+              <w:rFonts w:eastAsiaTheme="minorEastAsia"/>
+              <w:b w:val="0"/>
+              <w:bCs w:val="0"/>
+              <w:noProof/>
+              <w:sz w:val="22"/>
+              <w:szCs w:val="22"/>
+              <w:lang w:val="es-AR" w:eastAsia="es-AR"/>
+            </w:rPr>
+          </w:pPr>
+          <w:hyperlink w:anchor="_Toc43150978" w:history="1">
+            <w:r>
+              <w:rPr>
+                <w:rStyle w:val="Hipervnculo"/>
+                <w:noProof/>
+              </w:rPr>
+              <w:t>Objetivos</w:t>
+            </w:r>
+            <w:r>
+              <w:rPr>
+                <w:noProof/>
+                <w:webHidden/>
+              </w:rPr>
+              <w:tab/>
+            </w:r>
+            <w:r>
+              <w:rPr>
+                <w:noProof/>
+                <w:webHidden/>
+              </w:rPr>
+              <w:fldChar w:fldCharType="begin"/>
+            </w:r>
+            <w:r>
+              <w:rPr>
+                <w:noProof/>
+                <w:webHidden/>
+              </w:rPr>
+              <w:instrText xml:space="preserve"> PAGEREF _Toc43150978 \h </w:instrText>
             </w:r>
             <w:r>
               <w:rPr>
@@ -683,13 +863,13 @@
               <w:lang w:val="es-AR" w:eastAsia="es-AR"/>
             </w:rPr>
           </w:pPr>
-          <w:hyperlink w:anchor="_Toc39570410" w:history="1">
+          <w:hyperlink w:anchor="_Toc43150979" w:history="1">
             <w:r>
               <w:rPr>
                 <w:rStyle w:val="Hipervnculo"/>
                 <w:noProof/>
               </w:rPr>
-              <w:t>Propósito</w:t>
+              <w:t>Criterios de Evaluación</w:t>
             </w:r>
             <w:r>
               <w:rPr>
@@ -710,7 +890,7 @@
                 <w:noProof/>
                 <w:webHidden/>
               </w:rPr>
-              <w:instrText xml:space="preserve"> PAGEREF _Toc39570410 \h </w:instrText>
+              <w:instrText xml:space="preserve"> PAGEREF _Toc43150979 \h </w:instrText>
             </w:r>
             <w:r>
               <w:rPr>
@@ -754,13 +934,13 @@
               <w:lang w:val="es-AR" w:eastAsia="es-AR"/>
             </w:rPr>
           </w:pPr>
-          <w:hyperlink w:anchor="_Toc39570411" w:history="1">
+          <w:hyperlink w:anchor="_Toc43150980" w:history="1">
             <w:r>
               <w:rPr>
                 <w:rStyle w:val="Hipervnculo"/>
                 <w:noProof/>
               </w:rPr>
-              <w:t>Objetivos</w:t>
+              <w:t>Planificación</w:t>
             </w:r>
             <w:r>
               <w:rPr>
@@ -781,78 +961,7 @@
                 <w:noProof/>
                 <w:webHidden/>
               </w:rPr>
-              <w:instrText xml:space="preserve"> PAGEREF _Toc39570411 \h </w:instrText>
-            </w:r>
-            <w:r>
-              <w:rPr>
-                <w:noProof/>
-                <w:webHidden/>
-              </w:rPr>
-            </w:r>
-            <w:r>
-              <w:rPr>
-                <w:noProof/>
-                <w:webHidden/>
-              </w:rPr>
-              <w:fldChar w:fldCharType="separate"/>
-            </w:r>
-            <w:r>
-              <w:rPr>
-                <w:noProof/>
-                <w:webHidden/>
-              </w:rPr>
-              <w:t>4</w:t>
-            </w:r>
-            <w:r>
-              <w:rPr>
-                <w:noProof/>
-                <w:webHidden/>
-              </w:rPr>
-              <w:fldChar w:fldCharType="end"/>
-            </w:r>
-          </w:hyperlink>
-        </w:p>
-        <w:p>
-          <w:pPr>
-            <w:pStyle w:val="TDC2"/>
-            <w:rPr>
-              <w:rFonts w:eastAsiaTheme="minorEastAsia"/>
-              <w:i w:val="0"/>
-              <w:iCs w:val="0"/>
-              <w:noProof/>
-              <w:sz w:val="22"/>
-              <w:szCs w:val="22"/>
-              <w:lang w:val="es-AR" w:eastAsia="es-AR"/>
-            </w:rPr>
-          </w:pPr>
-          <w:hyperlink w:anchor="_Toc39570412" w:history="1">
-            <w:r>
-              <w:rPr>
-                <w:rStyle w:val="Hipervnculo"/>
-                <w:noProof/>
-              </w:rPr>
-              <w:t>Criterios de Evaluación</w:t>
-            </w:r>
-            <w:r>
-              <w:rPr>
-                <w:noProof/>
-                <w:webHidden/>
-              </w:rPr>
-              <w:tab/>
-            </w:r>
-            <w:r>
-              <w:rPr>
-                <w:noProof/>
-                <w:webHidden/>
-              </w:rPr>
-              <w:fldChar w:fldCharType="begin"/>
-            </w:r>
-            <w:r>
-              <w:rPr>
-                <w:noProof/>
-                <w:webHidden/>
-              </w:rPr>
-              <w:instrText xml:space="preserve"> PAGEREF _Toc39570412 \h </w:instrText>
+              <w:instrText xml:space="preserve"> PAGEREF _Toc43150980 \h </w:instrText>
             </w:r>
             <w:r>
               <w:rPr>
@@ -896,13 +1005,13 @@
               <w:lang w:val="es-AR" w:eastAsia="es-AR"/>
             </w:rPr>
           </w:pPr>
-          <w:hyperlink w:anchor="_Toc39570413" w:history="1">
+          <w:hyperlink w:anchor="_Toc43150981" w:history="1">
             <w:r>
               <w:rPr>
                 <w:rStyle w:val="Hipervnculo"/>
                 <w:noProof/>
               </w:rPr>
-              <w:t>Planificación</w:t>
+              <w:t>Recursos</w:t>
             </w:r>
             <w:r>
               <w:rPr>
@@ -923,7 +1032,7 @@
                 <w:noProof/>
                 <w:webHidden/>
               </w:rPr>
-              <w:instrText xml:space="preserve"> PAGEREF _Toc39570413 \h </w:instrText>
+              <w:instrText xml:space="preserve"> PAGEREF _Toc43150981 \h </w:instrText>
             </w:r>
             <w:r>
               <w:rPr>
@@ -943,7 +1052,7 @@
                 <w:noProof/>
                 <w:webHidden/>
               </w:rPr>
-              <w:t>4</w:t>
+              <w:t>7</w:t>
             </w:r>
             <w:r>
               <w:rPr>
@@ -967,13 +1076,13 @@
               <w:lang w:val="es-AR" w:eastAsia="es-AR"/>
             </w:rPr>
           </w:pPr>
-          <w:hyperlink w:anchor="_Toc39570414" w:history="1">
+          <w:hyperlink w:anchor="_Toc43150982" w:history="1">
             <w:r>
               <w:rPr>
                 <w:rStyle w:val="Hipervnculo"/>
                 <w:noProof/>
               </w:rPr>
-              <w:t>Recursos</w:t>
+              <w:t>Evaluación 15/06/2020</w:t>
             </w:r>
             <w:r>
               <w:rPr>
@@ -994,7 +1103,7 @@
                 <w:noProof/>
                 <w:webHidden/>
               </w:rPr>
-              <w:instrText xml:space="preserve"> PAGEREF _Toc39570414 \h </w:instrText>
+              <w:instrText xml:space="preserve"> PAGEREF _Toc43150982 \h </w:instrText>
             </w:r>
             <w:r>
               <w:rPr>
@@ -1038,13 +1147,13 @@
               <w:lang w:val="es-AR" w:eastAsia="es-AR"/>
             </w:rPr>
           </w:pPr>
-          <w:hyperlink w:anchor="_Toc39570415" w:history="1">
+          <w:hyperlink w:anchor="_Toc43150983" w:history="1">
             <w:r>
               <w:rPr>
                 <w:rStyle w:val="Hipervnculo"/>
                 <w:noProof/>
               </w:rPr>
-              <w:t>Evaluación 06/05/2020</w:t>
+              <w:t>Conclusión</w:t>
             </w:r>
             <w:r>
               <w:rPr>
@@ -1065,78 +1174,7 @@
                 <w:noProof/>
                 <w:webHidden/>
               </w:rPr>
-              <w:instrText xml:space="preserve"> PAGEREF _Toc39570415 \h </w:instrText>
-            </w:r>
-            <w:r>
-              <w:rPr>
-                <w:noProof/>
-                <w:webHidden/>
-              </w:rPr>
-            </w:r>
-            <w:r>
-              <w:rPr>
-                <w:noProof/>
-                <w:webHidden/>
-              </w:rPr>
-              <w:fldChar w:fldCharType="separate"/>
-            </w:r>
-            <w:r>
-              <w:rPr>
-                <w:noProof/>
-                <w:webHidden/>
-              </w:rPr>
-              <w:t>7</w:t>
-            </w:r>
-            <w:r>
-              <w:rPr>
-                <w:noProof/>
-                <w:webHidden/>
-              </w:rPr>
-              <w:fldChar w:fldCharType="end"/>
-            </w:r>
-          </w:hyperlink>
-        </w:p>
-        <w:p>
-          <w:pPr>
-            <w:pStyle w:val="TDC1"/>
-            <w:rPr>
-              <w:rFonts w:eastAsiaTheme="minorEastAsia"/>
-              <w:b w:val="0"/>
-              <w:bCs w:val="0"/>
-              <w:noProof/>
-              <w:sz w:val="22"/>
-              <w:szCs w:val="22"/>
-              <w:lang w:val="es-AR" w:eastAsia="es-AR"/>
-            </w:rPr>
-          </w:pPr>
-          <w:hyperlink w:anchor="_Toc39570416" w:history="1">
-            <w:r>
-              <w:rPr>
-                <w:rStyle w:val="Hipervnculo"/>
-                <w:noProof/>
-              </w:rPr>
-              <w:t>Conclusión</w:t>
-            </w:r>
-            <w:r>
-              <w:rPr>
-                <w:noProof/>
-                <w:webHidden/>
-              </w:rPr>
-              <w:tab/>
-            </w:r>
-            <w:r>
-              <w:rPr>
-                <w:noProof/>
-                <w:webHidden/>
-              </w:rPr>
-              <w:fldChar w:fldCharType="begin"/>
-            </w:r>
-            <w:r>
-              <w:rPr>
-                <w:noProof/>
-                <w:webHidden/>
-              </w:rPr>
-              <w:instrText xml:space="preserve"> PAGEREF _Toc39570416 \h </w:instrText>
+              <w:instrText xml:space="preserve"> PAGEREF _Toc43150983 \h </w:instrText>
             </w:r>
             <w:r>
               <w:rPr>
@@ -1216,25 +1254,25 @@
       <w:pPr>
         <w:pStyle w:val="PSI-Ttulo1"/>
       </w:pPr>
-      <w:bookmarkStart w:id="0" w:name="_Toc524289893"/>
-      <w:bookmarkStart w:id="1" w:name="_Toc39570409"/>
+      <w:bookmarkStart w:id="1" w:name="_Toc524289893"/>
+      <w:bookmarkStart w:id="2" w:name="_Toc43150976"/>
       <w:r>
         <w:t>Introducción</w:t>
       </w:r>
-      <w:bookmarkEnd w:id="0"/>
       <w:bookmarkEnd w:id="1"/>
+      <w:bookmarkEnd w:id="2"/>
     </w:p>
     <w:p>
       <w:pPr>
         <w:pStyle w:val="PSI-Ttulo2"/>
       </w:pPr>
-      <w:bookmarkStart w:id="2" w:name="_Toc524289894"/>
-      <w:bookmarkStart w:id="3" w:name="_Toc39570410"/>
+      <w:bookmarkStart w:id="3" w:name="_Toc524289894"/>
+      <w:bookmarkStart w:id="4" w:name="_Toc43150977"/>
       <w:r>
         <w:t>Propósito</w:t>
       </w:r>
-      <w:bookmarkEnd w:id="2"/>
       <w:bookmarkEnd w:id="3"/>
+      <w:bookmarkEnd w:id="4"/>
     </w:p>
     <w:p>
       <w:pPr>
@@ -1249,25 +1287,25 @@
       <w:pPr>
         <w:pStyle w:val="PSI-Ttulo1"/>
       </w:pPr>
-      <w:bookmarkStart w:id="4" w:name="_Toc524289896"/>
-      <w:bookmarkStart w:id="5" w:name="_Toc39570411"/>
+      <w:bookmarkStart w:id="5" w:name="_Toc524289896"/>
+      <w:bookmarkStart w:id="6" w:name="_Toc43150978"/>
       <w:r>
         <w:t>Objetivos</w:t>
       </w:r>
-      <w:bookmarkEnd w:id="4"/>
       <w:bookmarkEnd w:id="5"/>
+      <w:bookmarkEnd w:id="6"/>
     </w:p>
     <w:p>
       <w:pPr>
         <w:pStyle w:val="PSI-Ttulo2"/>
       </w:pPr>
-      <w:bookmarkStart w:id="6" w:name="_Toc524289897"/>
-      <w:bookmarkStart w:id="7" w:name="_Toc39570412"/>
+      <w:bookmarkStart w:id="7" w:name="_Toc524289897"/>
+      <w:bookmarkStart w:id="8" w:name="_Toc43150979"/>
       <w:r>
         <w:t>Criterios de Evaluación</w:t>
       </w:r>
-      <w:bookmarkEnd w:id="6"/>
       <w:bookmarkEnd w:id="7"/>
+      <w:bookmarkEnd w:id="8"/>
     </w:p>
     <w:p>
       <w:pPr>
@@ -1302,13 +1340,13 @@
       <w:pPr>
         <w:pStyle w:val="PSI-Ttulo1"/>
       </w:pPr>
-      <w:bookmarkStart w:id="8" w:name="_Toc524289898"/>
-      <w:bookmarkStart w:id="9" w:name="_Toc39570413"/>
+      <w:bookmarkStart w:id="9" w:name="_Toc524289898"/>
+      <w:bookmarkStart w:id="10" w:name="_Toc43150980"/>
       <w:r>
         <w:t>Planificación</w:t>
       </w:r>
-      <w:bookmarkEnd w:id="8"/>
       <w:bookmarkEnd w:id="9"/>
+      <w:bookmarkEnd w:id="10"/>
     </w:p>
     <w:p>
       <w:pPr>
@@ -1345,7 +1383,7 @@
     </w:p>
     <w:tbl>
       <w:tblPr>
-        <w:tblStyle w:val="Tabladecuadrcula4-nfasis1"/>
+        <w:tblStyle w:val="Tablaconcuadrcula4-nfasis1"/>
         <w:tblW w:w="0" w:type="auto"/>
         <w:tblLook w:val="04A0" w:firstRow="1" w:lastRow="0" w:firstColumn="1" w:lastColumn="0" w:noHBand="0" w:noVBand="1"/>
       </w:tblPr>
@@ -1482,10 +1520,7 @@
               <w:cnfStyle w:val="000000100000" w:firstRow="0" w:lastRow="0" w:firstColumn="0" w:lastColumn="0" w:oddVBand="0" w:evenVBand="0" w:oddHBand="1" w:evenHBand="0" w:firstRowFirstColumn="0" w:firstRowLastColumn="0" w:lastRowFirstColumn="0" w:lastRowLastColumn="0"/>
             </w:pPr>
             <w:r>
-              <w:t>Corregir</w:t>
-            </w:r>
-            <w:r>
-              <w:t xml:space="preserve"> errores crear programa</w:t>
+              <w:t>Corregir errores crear programa</w:t>
             </w:r>
           </w:p>
         </w:tc>
@@ -1548,12 +1583,7 @@
               <w:cnfStyle w:val="000000100000" w:firstRow="0" w:lastRow="0" w:firstColumn="0" w:lastColumn="0" w:oddVBand="0" w:evenVBand="0" w:oddHBand="1" w:evenHBand="0" w:firstRowFirstColumn="0" w:firstRowLastColumn="0" w:lastRowFirstColumn="0" w:lastRowLastColumn="0"/>
             </w:pPr>
             <w:r>
-              <w:t>Finalizar estructura e ir completando Memoria del Proyecto (ya sea en borra</w:t>
-            </w:r>
-            <w:bookmarkStart w:id="10" w:name="_GoBack"/>
-            <w:bookmarkEnd w:id="10"/>
-            <w:r>
-              <w:t>dor o en el documento formal)</w:t>
+              <w:t>Finalizar estructura e ir completando Memoria del Proyecto (ya sea en borrador o en el documento formal)</w:t>
             </w:r>
           </w:p>
         </w:tc>
@@ -1746,13 +1776,8 @@
               <w:ind w:left="0" w:firstLine="0"/>
             </w:pPr>
             <w:r>
-              <w:t xml:space="preserve">Nicolás </w:t>
-            </w:r>
-            <w:proofErr w:type="spellStart"/>
-            <w:r>
-              <w:t>Sartini</w:t>
-            </w:r>
-            <w:proofErr w:type="spellEnd"/>
+              <w:t>Nicolás Sartini</w:t>
+            </w:r>
           </w:p>
         </w:tc>
         <w:tc>
@@ -1915,7 +1940,7 @@
     </w:p>
     <w:tbl>
       <w:tblPr>
-        <w:tblStyle w:val="Tabladecuadrcula4-nfasis1"/>
+        <w:tblStyle w:val="Tablaconcuadrcula4-nfasis1"/>
         <w:tblW w:w="0" w:type="auto"/>
         <w:tblLook w:val="04A0" w:firstRow="1" w:lastRow="0" w:firstColumn="1" w:lastColumn="0" w:noHBand="0" w:noVBand="1"/>
       </w:tblPr>
@@ -2051,7 +2076,15 @@
               <w:cnfStyle w:val="000000100000" w:firstRow="0" w:lastRow="0" w:firstColumn="0" w:lastColumn="0" w:oddVBand="0" w:evenVBand="0" w:oddHBand="1" w:evenHBand="0" w:firstRowFirstColumn="0" w:firstRowLastColumn="0" w:lastRowFirstColumn="0" w:lastRowLastColumn="0"/>
             </w:pPr>
             <w:r>
-              <w:t>Agregar método para enviar notificación a SA y depto cuando un programa sea enviado a revisión</w:t>
+              <w:t xml:space="preserve">Agregar método para enviar notificación a SA y </w:t>
+            </w:r>
+            <w:proofErr w:type="spellStart"/>
+            <w:r>
+              <w:t>depto</w:t>
+            </w:r>
+            <w:proofErr w:type="spellEnd"/>
+            <w:r>
+              <w:t xml:space="preserve"> cuando un programa sea enviado a revisión</w:t>
             </w:r>
           </w:p>
         </w:tc>
@@ -2248,13 +2281,8 @@
             </w:pPr>
             <w:r>
               <w:lastRenderedPageBreak/>
-              <w:t xml:space="preserve">Nicolás </w:t>
-            </w:r>
-            <w:proofErr w:type="spellStart"/>
-            <w:r>
-              <w:t>Sartini</w:t>
-            </w:r>
-            <w:proofErr w:type="spellEnd"/>
+              <w:t>Nicolás Sartini</w:t>
+            </w:r>
           </w:p>
         </w:tc>
         <w:tc>
@@ -2304,7 +2332,15 @@
               <w:t xml:space="preserve">prestar particular atención </w:t>
             </w:r>
             <w:r>
-              <w:t>al login).</w:t>
+              <w:t xml:space="preserve">al </w:t>
+            </w:r>
+            <w:proofErr w:type="spellStart"/>
+            <w:r>
+              <w:t>login</w:t>
+            </w:r>
+            <w:proofErr w:type="spellEnd"/>
+            <w:r>
+              <w:t>).</w:t>
             </w:r>
           </w:p>
         </w:tc>
@@ -2431,7 +2467,7 @@
       <w:pPr>
         <w:pStyle w:val="PSI-Ttulo1"/>
       </w:pPr>
-      <w:bookmarkStart w:id="11" w:name="_Toc39570414"/>
+      <w:bookmarkStart w:id="11" w:name="_Toc43150981"/>
       <w:r>
         <w:lastRenderedPageBreak/>
         <w:t>Recursos</w:t>
@@ -2467,15 +2503,7 @@
         <w:pStyle w:val="PSI-Normal"/>
       </w:pPr>
       <w:r>
-        <w:t xml:space="preserve">Los tres integrantes de VASPA </w:t>
-      </w:r>
-      <w:proofErr w:type="spellStart"/>
-      <w:r>
-        <w:t>Team</w:t>
-      </w:r>
-      <w:proofErr w:type="spellEnd"/>
-      <w:r>
-        <w:t xml:space="preserve"> tienen computadoras con acceso a internet y capacidades de hardware suficientes para soportar la programación y el procesamiento del proyecto.</w:t>
+        <w:t>Los tres integrantes de VASPA Team tienen computadoras con acceso a internet y capacidades de hardware suficientes para soportar la programación y el procesamiento del proyecto.</w:t>
       </w:r>
     </w:p>
     <w:p>
@@ -2487,7 +2515,7 @@
       <w:pPr>
         <w:pStyle w:val="PSI-Ttulo1"/>
       </w:pPr>
-      <w:bookmarkStart w:id="12" w:name="_Toc39570415"/>
+      <w:bookmarkStart w:id="12" w:name="_Toc43150982"/>
       <w:r>
         <w:t>Evaluación</w:t>
       </w:r>
@@ -2495,7 +2523,13 @@
         <w:t xml:space="preserve"> </w:t>
       </w:r>
       <w:r>
-        <w:t>13/06</w:t>
+        <w:t>1</w:t>
+      </w:r>
+      <w:r>
+        <w:t>5</w:t>
+      </w:r>
+      <w:r>
+        <w:t>/06</w:t>
       </w:r>
       <w:r>
         <w:t>/2020</w:t>
@@ -2506,7 +2540,7 @@
       <w:pPr>
         <w:pStyle w:val="PSI-Ttulo1"/>
       </w:pPr>
-      <w:bookmarkStart w:id="13" w:name="_Toc39570416"/>
+      <w:bookmarkStart w:id="13" w:name="_Toc43150983"/>
       <w:r>
         <w:t>Conclusión</w:t>
       </w:r>
@@ -2525,12 +2559,65 @@
     </w:p>
     <w:p>
       <w:pPr>
+        <w:pStyle w:val="Prrafodelista"/>
+        <w:numPr>
+          <w:ilvl w:val="0"/>
+          <w:numId w:val="32"/>
+        </w:numPr>
+      </w:pPr>
+      <w:r>
+        <w:t xml:space="preserve">Finalizar estructura e ir completando Memoria del Proyecto (ya sea en borrador o en el documento formal) </w:t>
+      </w:r>
+      <w:r>
+        <w:sym w:font="Wingdings" w:char="F0E0"/>
+      </w:r>
+      <w:r>
+        <w:t xml:space="preserve"> Se ha agregado contenido, pero no se ha finalizado su estructura</w:t>
+      </w:r>
+    </w:p>
+    <w:p>
+      <w:pPr>
+        <w:pStyle w:val="Prrafodelista"/>
+        <w:numPr>
+          <w:ilvl w:val="0"/>
+          <w:numId w:val="32"/>
+        </w:numPr>
+      </w:pPr>
+      <w:r>
+        <w:t xml:space="preserve">Agregar método para enviar notificación a SA y </w:t>
+      </w:r>
+      <w:proofErr w:type="spellStart"/>
+      <w:r>
+        <w:t>depto</w:t>
+      </w:r>
+      <w:proofErr w:type="spellEnd"/>
+      <w:r>
+        <w:t xml:space="preserve"> cuando un programa sea enviado a revisión </w:t>
+      </w:r>
+      <w:r>
+        <w:sym w:font="Wingdings" w:char="F0E0"/>
+      </w:r>
+      <w:r>
+        <w:t xml:space="preserve"> Se agregó esta funcionalidad tras agregar bibliografía, pero no en el botón que aparece en la pantalla Asignaturas del profesor</w:t>
+      </w:r>
+    </w:p>
+    <w:p>
+      <w:pPr>
         <w:pStyle w:val="PSI-Normal"/>
         <w:numPr>
           <w:ilvl w:val="0"/>
           <w:numId w:val="32"/>
         </w:numPr>
       </w:pPr>
+      <w:r>
+        <w:t xml:space="preserve">En cuanto a los diseños del Informe Gerencial y de la gestión de vigencia, se ha </w:t>
+      </w:r>
+      <w:r>
+        <w:t>avanzado,</w:t>
+      </w:r>
+      <w:r>
+        <w:t xml:space="preserve"> pero en la próxima iteración se evacuarán dudas con los docentes ya que fueron funcionalidades agregadas hacia el final del desarrollo</w:t>
+      </w:r>
     </w:p>
     <w:p>
       <w:pPr>
@@ -2561,7 +2648,7 @@
 </file>
 
 <file path=word/endnotes.xml><?xml version="1.0" encoding="utf-8"?>
-<w:endnotes xmlns:wpc="http://schemas.microsoft.com/office/word/2010/wordprocessingCanvas" xmlns:mc="http://schemas.openxmlformats.org/markup-compatibility/2006" xmlns:o="urn:schemas-microsoft-com:office:office" xmlns:r="http://schemas.openxmlformats.org/officeDocument/2006/relationships" xmlns:m="http://schemas.openxmlformats.org/officeDocument/2006/math" xmlns:v="urn:schemas-microsoft-com:vml" xmlns:wp14="http://schemas.microsoft.com/office/word/2010/wordprocessingDrawing" xmlns:wp="http://schemas.openxmlformats.org/drawingml/2006/wordprocessingDrawing" xmlns:w10="urn:schemas-microsoft-com:office:word" xmlns:w="http://schemas.openxmlformats.org/wordprocessingml/2006/main" xmlns:w14="http://schemas.microsoft.com/office/word/2010/wordml" xmlns:w15="http://schemas.microsoft.com/office/word/2012/wordml" xmlns:wpg="http://schemas.microsoft.com/office/word/2010/wordprocessingGroup" xmlns:wpi="http://schemas.microsoft.com/office/word/2010/wordprocessingInk" xmlns:wne="http://schemas.microsoft.com/office/word/2006/wordml" xmlns:wps="http://schemas.microsoft.com/office/word/2010/wordprocessingShape" mc:Ignorable="w14 w15 wp14">
+<w:endnotes xmlns:wpc="http://schemas.microsoft.com/office/word/2010/wordprocessingCanvas" xmlns:cx="http://schemas.microsoft.com/office/drawing/2014/chartex" xmlns:cx1="http://schemas.microsoft.com/office/drawing/2015/9/8/chartex" xmlns:cx2="http://schemas.microsoft.com/office/drawing/2015/10/21/chartex" xmlns:cx3="http://schemas.microsoft.com/office/drawing/2016/5/9/chartex" xmlns:cx4="http://schemas.microsoft.com/office/drawing/2016/5/10/chartex" xmlns:cx5="http://schemas.microsoft.com/office/drawing/2016/5/11/chartex" xmlns:cx6="http://schemas.microsoft.com/office/drawing/2016/5/12/chartex" xmlns:cx7="http://schemas.microsoft.com/office/drawing/2016/5/13/chartex" xmlns:cx8="http://schemas.microsoft.com/office/drawing/2016/5/14/chartex" xmlns:mc="http://schemas.openxmlformats.org/markup-compatibility/2006" xmlns:aink="http://schemas.microsoft.com/office/drawing/2016/ink" xmlns:am3d="http://schemas.microsoft.com/office/drawing/2017/model3d" xmlns:o="urn:schemas-microsoft-com:office:office" xmlns:r="http://schemas.openxmlformats.org/officeDocument/2006/relationships" xmlns:m="http://schemas.openxmlformats.org/officeDocument/2006/math" xmlns:v="urn:schemas-microsoft-com:vml" xmlns:wp14="http://schemas.microsoft.com/office/word/2010/wordprocessingDrawing" xmlns:wp="http://schemas.openxmlformats.org/drawingml/2006/wordprocessingDrawing" xmlns:w10="urn:schemas-microsoft-com:office:word" xmlns:w="http://schemas.openxmlformats.org/wordprocessingml/2006/main" xmlns:w14="http://schemas.microsoft.com/office/word/2010/wordml" xmlns:w15="http://schemas.microsoft.com/office/word/2012/wordml" xmlns:w16cid="http://schemas.microsoft.com/office/word/2016/wordml/cid" xmlns:w16se="http://schemas.microsoft.com/office/word/2015/wordml/symex" xmlns:wpg="http://schemas.microsoft.com/office/word/2010/wordprocessingGroup" xmlns:wpi="http://schemas.microsoft.com/office/word/2010/wordprocessingInk" xmlns:wne="http://schemas.microsoft.com/office/word/2006/wordml" xmlns:wps="http://schemas.microsoft.com/office/word/2010/wordprocessingShape" mc:Ignorable="w14 w15 w16se w16cid wp14">
   <w:endnote w:type="separator" w:id="-1">
     <w:p>
       <w:pPr>
@@ -2588,7 +2675,7 @@
 </file>
 
 <file path=word/footer1.xml><?xml version="1.0" encoding="utf-8"?>
-<w:ftr xmlns:wpc="http://schemas.microsoft.com/office/word/2010/wordprocessingCanvas" xmlns:mc="http://schemas.openxmlformats.org/markup-compatibility/2006" xmlns:o="urn:schemas-microsoft-com:office:office" xmlns:r="http://schemas.openxmlformats.org/officeDocument/2006/relationships" xmlns:m="http://schemas.openxmlformats.org/officeDocument/2006/math" xmlns:v="urn:schemas-microsoft-com:vml" xmlns:wp14="http://schemas.microsoft.com/office/word/2010/wordprocessingDrawing" xmlns:wp="http://schemas.openxmlformats.org/drawingml/2006/wordprocessingDrawing" xmlns:w10="urn:schemas-microsoft-com:office:word" xmlns:w="http://schemas.openxmlformats.org/wordprocessingml/2006/main" xmlns:w14="http://schemas.microsoft.com/office/word/2010/wordml" xmlns:w15="http://schemas.microsoft.com/office/word/2012/wordml" xmlns:wpg="http://schemas.microsoft.com/office/word/2010/wordprocessingGroup" xmlns:wpi="http://schemas.microsoft.com/office/word/2010/wordprocessingInk" xmlns:wne="http://schemas.microsoft.com/office/word/2006/wordml" xmlns:wps="http://schemas.microsoft.com/office/word/2010/wordprocessingShape" mc:Ignorable="w14 w15 wp14">
+<w:ftr xmlns:wpc="http://schemas.microsoft.com/office/word/2010/wordprocessingCanvas" xmlns:cx="http://schemas.microsoft.com/office/drawing/2014/chartex" xmlns:cx1="http://schemas.microsoft.com/office/drawing/2015/9/8/chartex" xmlns:cx2="http://schemas.microsoft.com/office/drawing/2015/10/21/chartex" xmlns:cx3="http://schemas.microsoft.com/office/drawing/2016/5/9/chartex" xmlns:cx4="http://schemas.microsoft.com/office/drawing/2016/5/10/chartex" xmlns:cx5="http://schemas.microsoft.com/office/drawing/2016/5/11/chartex" xmlns:cx6="http://schemas.microsoft.com/office/drawing/2016/5/12/chartex" xmlns:cx7="http://schemas.microsoft.com/office/drawing/2016/5/13/chartex" xmlns:cx8="http://schemas.microsoft.com/office/drawing/2016/5/14/chartex" xmlns:mc="http://schemas.openxmlformats.org/markup-compatibility/2006" xmlns:aink="http://schemas.microsoft.com/office/drawing/2016/ink" xmlns:am3d="http://schemas.microsoft.com/office/drawing/2017/model3d" xmlns:o="urn:schemas-microsoft-com:office:office" xmlns:r="http://schemas.openxmlformats.org/officeDocument/2006/relationships" xmlns:m="http://schemas.openxmlformats.org/officeDocument/2006/math" xmlns:v="urn:schemas-microsoft-com:vml" xmlns:wp14="http://schemas.microsoft.com/office/word/2010/wordprocessingDrawing" xmlns:wp="http://schemas.openxmlformats.org/drawingml/2006/wordprocessingDrawing" xmlns:w10="urn:schemas-microsoft-com:office:word" xmlns:w="http://schemas.openxmlformats.org/wordprocessingml/2006/main" xmlns:w14="http://schemas.microsoft.com/office/word/2010/wordml" xmlns:w15="http://schemas.microsoft.com/office/word/2012/wordml" xmlns:w16cid="http://schemas.microsoft.com/office/word/2016/wordml/cid" xmlns:w16se="http://schemas.microsoft.com/office/word/2015/wordml/symex" xmlns:wpg="http://schemas.microsoft.com/office/word/2010/wordprocessingGroup" xmlns:wpi="http://schemas.microsoft.com/office/word/2010/wordprocessingInk" xmlns:wne="http://schemas.microsoft.com/office/word/2006/wordml" xmlns:wps="http://schemas.microsoft.com/office/word/2010/wordprocessingShape" mc:Ignorable="w14 w15 w16se w16cid wp14">
   <w:p>
     <w:pPr>
       <w:tabs>
@@ -2608,16 +2695,8 @@
           <w:rPr>
             <w:lang w:val="es-AR"/>
           </w:rPr>
-          <w:t xml:space="preserve">VASPA </w:t>
+          <w:t>VASPA Team</w:t>
         </w:r>
-        <w:proofErr w:type="spellStart"/>
-        <w:r>
-          <w:rPr>
-            <w:lang w:val="es-AR"/>
-          </w:rPr>
-          <w:t>Team</w:t>
-        </w:r>
-        <w:proofErr w:type="spellEnd"/>
       </w:sdtContent>
     </w:sdt>
     <w:r>
@@ -2787,7 +2866,7 @@
 </file>
 
 <file path=word/footnotes.xml><?xml version="1.0" encoding="utf-8"?>
-<w:footnotes xmlns:wpc="http://schemas.microsoft.com/office/word/2010/wordprocessingCanvas" xmlns:mc="http://schemas.openxmlformats.org/markup-compatibility/2006" xmlns:o="urn:schemas-microsoft-com:office:office" xmlns:r="http://schemas.openxmlformats.org/officeDocument/2006/relationships" xmlns:m="http://schemas.openxmlformats.org/officeDocument/2006/math" xmlns:v="urn:schemas-microsoft-com:vml" xmlns:wp14="http://schemas.microsoft.com/office/word/2010/wordprocessingDrawing" xmlns:wp="http://schemas.openxmlformats.org/drawingml/2006/wordprocessingDrawing" xmlns:w10="urn:schemas-microsoft-com:office:word" xmlns:w="http://schemas.openxmlformats.org/wordprocessingml/2006/main" xmlns:w14="http://schemas.microsoft.com/office/word/2010/wordml" xmlns:w15="http://schemas.microsoft.com/office/word/2012/wordml" xmlns:wpg="http://schemas.microsoft.com/office/word/2010/wordprocessingGroup" xmlns:wpi="http://schemas.microsoft.com/office/word/2010/wordprocessingInk" xmlns:wne="http://schemas.microsoft.com/office/word/2006/wordml" xmlns:wps="http://schemas.microsoft.com/office/word/2010/wordprocessingShape" mc:Ignorable="w14 w15 wp14">
+<w:footnotes xmlns:wpc="http://schemas.microsoft.com/office/word/2010/wordprocessingCanvas" xmlns:cx="http://schemas.microsoft.com/office/drawing/2014/chartex" xmlns:cx1="http://schemas.microsoft.com/office/drawing/2015/9/8/chartex" xmlns:cx2="http://schemas.microsoft.com/office/drawing/2015/10/21/chartex" xmlns:cx3="http://schemas.microsoft.com/office/drawing/2016/5/9/chartex" xmlns:cx4="http://schemas.microsoft.com/office/drawing/2016/5/10/chartex" xmlns:cx5="http://schemas.microsoft.com/office/drawing/2016/5/11/chartex" xmlns:cx6="http://schemas.microsoft.com/office/drawing/2016/5/12/chartex" xmlns:cx7="http://schemas.microsoft.com/office/drawing/2016/5/13/chartex" xmlns:cx8="http://schemas.microsoft.com/office/drawing/2016/5/14/chartex" xmlns:mc="http://schemas.openxmlformats.org/markup-compatibility/2006" xmlns:aink="http://schemas.microsoft.com/office/drawing/2016/ink" xmlns:am3d="http://schemas.microsoft.com/office/drawing/2017/model3d" xmlns:o="urn:schemas-microsoft-com:office:office" xmlns:r="http://schemas.openxmlformats.org/officeDocument/2006/relationships" xmlns:m="http://schemas.openxmlformats.org/officeDocument/2006/math" xmlns:v="urn:schemas-microsoft-com:vml" xmlns:wp14="http://schemas.microsoft.com/office/word/2010/wordprocessingDrawing" xmlns:wp="http://schemas.openxmlformats.org/drawingml/2006/wordprocessingDrawing" xmlns:w10="urn:schemas-microsoft-com:office:word" xmlns:w="http://schemas.openxmlformats.org/wordprocessingml/2006/main" xmlns:w14="http://schemas.microsoft.com/office/word/2010/wordml" xmlns:w15="http://schemas.microsoft.com/office/word/2012/wordml" xmlns:w16cid="http://schemas.microsoft.com/office/word/2016/wordml/cid" xmlns:w16se="http://schemas.microsoft.com/office/word/2015/wordml/symex" xmlns:wpg="http://schemas.microsoft.com/office/word/2010/wordprocessingGroup" xmlns:wpi="http://schemas.microsoft.com/office/word/2010/wordprocessingInk" xmlns:wne="http://schemas.microsoft.com/office/word/2006/wordml" xmlns:wps="http://schemas.microsoft.com/office/word/2010/wordprocessingShape" mc:Ignorable="w14 w15 w16se w16cid wp14">
   <w:footnote w:type="separator" w:id="-1">
     <w:p>
       <w:pPr>
@@ -2814,7 +2893,7 @@
 </file>
 
 <file path=word/header1.xml><?xml version="1.0" encoding="utf-8"?>
-<w:hdr xmlns:wpc="http://schemas.microsoft.com/office/word/2010/wordprocessingCanvas" xmlns:mc="http://schemas.openxmlformats.org/markup-compatibility/2006" xmlns:o="urn:schemas-microsoft-com:office:office" xmlns:r="http://schemas.openxmlformats.org/officeDocument/2006/relationships" xmlns:m="http://schemas.openxmlformats.org/officeDocument/2006/math" xmlns:v="urn:schemas-microsoft-com:vml" xmlns:wp14="http://schemas.microsoft.com/office/word/2010/wordprocessingDrawing" xmlns:wp="http://schemas.openxmlformats.org/drawingml/2006/wordprocessingDrawing" xmlns:w10="urn:schemas-microsoft-com:office:word" xmlns:w="http://schemas.openxmlformats.org/wordprocessingml/2006/main" xmlns:w14="http://schemas.microsoft.com/office/word/2010/wordml" xmlns:w15="http://schemas.microsoft.com/office/word/2012/wordml" xmlns:wpg="http://schemas.microsoft.com/office/word/2010/wordprocessingGroup" xmlns:wpi="http://schemas.microsoft.com/office/word/2010/wordprocessingInk" xmlns:wne="http://schemas.microsoft.com/office/word/2006/wordml" xmlns:wps="http://schemas.microsoft.com/office/word/2010/wordprocessingShape" mc:Ignorable="w14 w15 wp14">
+<w:hdr xmlns:wpc="http://schemas.microsoft.com/office/word/2010/wordprocessingCanvas" xmlns:cx="http://schemas.microsoft.com/office/drawing/2014/chartex" xmlns:cx1="http://schemas.microsoft.com/office/drawing/2015/9/8/chartex" xmlns:cx2="http://schemas.microsoft.com/office/drawing/2015/10/21/chartex" xmlns:cx3="http://schemas.microsoft.com/office/drawing/2016/5/9/chartex" xmlns:cx4="http://schemas.microsoft.com/office/drawing/2016/5/10/chartex" xmlns:cx5="http://schemas.microsoft.com/office/drawing/2016/5/11/chartex" xmlns:cx6="http://schemas.microsoft.com/office/drawing/2016/5/12/chartex" xmlns:cx7="http://schemas.microsoft.com/office/drawing/2016/5/13/chartex" xmlns:cx8="http://schemas.microsoft.com/office/drawing/2016/5/14/chartex" xmlns:mc="http://schemas.openxmlformats.org/markup-compatibility/2006" xmlns:aink="http://schemas.microsoft.com/office/drawing/2016/ink" xmlns:am3d="http://schemas.microsoft.com/office/drawing/2017/model3d" xmlns:o="urn:schemas-microsoft-com:office:office" xmlns:r="http://schemas.openxmlformats.org/officeDocument/2006/relationships" xmlns:m="http://schemas.openxmlformats.org/officeDocument/2006/math" xmlns:v="urn:schemas-microsoft-com:vml" xmlns:wp14="http://schemas.microsoft.com/office/word/2010/wordprocessingDrawing" xmlns:wp="http://schemas.openxmlformats.org/drawingml/2006/wordprocessingDrawing" xmlns:w10="urn:schemas-microsoft-com:office:word" xmlns:w="http://schemas.openxmlformats.org/wordprocessingml/2006/main" xmlns:w14="http://schemas.microsoft.com/office/word/2010/wordml" xmlns:w15="http://schemas.microsoft.com/office/word/2012/wordml" xmlns:w16cid="http://schemas.microsoft.com/office/word/2016/wordml/cid" xmlns:w16se="http://schemas.microsoft.com/office/word/2015/wordml/symex" xmlns:wpg="http://schemas.microsoft.com/office/word/2010/wordprocessingGroup" xmlns:wpi="http://schemas.microsoft.com/office/word/2010/wordprocessingInk" xmlns:wne="http://schemas.microsoft.com/office/word/2006/wordml" xmlns:wps="http://schemas.microsoft.com/office/word/2010/wordprocessingShape" mc:Ignorable="w14 w15 w16se w16cid wp14">
   <w:p>
     <w:pPr>
       <w:pStyle w:val="Encabezado"/>
@@ -3071,7 +3150,7 @@
 </file>
 
 <file path=word/numbering.xml><?xml version="1.0" encoding="utf-8"?>
-<w:numbering xmlns:wpc="http://schemas.microsoft.com/office/word/2010/wordprocessingCanvas" xmlns:mc="http://schemas.openxmlformats.org/markup-compatibility/2006" xmlns:o="urn:schemas-microsoft-com:office:office" xmlns:r="http://schemas.openxmlformats.org/officeDocument/2006/relationships" xmlns:m="http://schemas.openxmlformats.org/officeDocument/2006/math" xmlns:v="urn:schemas-microsoft-com:vml" xmlns:wp14="http://schemas.microsoft.com/office/word/2010/wordprocessingDrawing" xmlns:wp="http://schemas.openxmlformats.org/drawingml/2006/wordprocessingDrawing" xmlns:w10="urn:schemas-microsoft-com:office:word" xmlns:w="http://schemas.openxmlformats.org/wordprocessingml/2006/main" xmlns:w14="http://schemas.microsoft.com/office/word/2010/wordml" xmlns:w15="http://schemas.microsoft.com/office/word/2012/wordml" xmlns:wpg="http://schemas.microsoft.com/office/word/2010/wordprocessingGroup" xmlns:wpi="http://schemas.microsoft.com/office/word/2010/wordprocessingInk" xmlns:wne="http://schemas.microsoft.com/office/word/2006/wordml" xmlns:wps="http://schemas.microsoft.com/office/word/2010/wordprocessingShape" mc:Ignorable="w14 w15 wp14">
+<w:numbering xmlns:wpc="http://schemas.microsoft.com/office/word/2010/wordprocessingCanvas" xmlns:cx="http://schemas.microsoft.com/office/drawing/2014/chartex" xmlns:cx1="http://schemas.microsoft.com/office/drawing/2015/9/8/chartex" xmlns:cx2="http://schemas.microsoft.com/office/drawing/2015/10/21/chartex" xmlns:cx3="http://schemas.microsoft.com/office/drawing/2016/5/9/chartex" xmlns:cx4="http://schemas.microsoft.com/office/drawing/2016/5/10/chartex" xmlns:cx5="http://schemas.microsoft.com/office/drawing/2016/5/11/chartex" xmlns:cx6="http://schemas.microsoft.com/office/drawing/2016/5/12/chartex" xmlns:cx7="http://schemas.microsoft.com/office/drawing/2016/5/13/chartex" xmlns:cx8="http://schemas.microsoft.com/office/drawing/2016/5/14/chartex" xmlns:mc="http://schemas.openxmlformats.org/markup-compatibility/2006" xmlns:aink="http://schemas.microsoft.com/office/drawing/2016/ink" xmlns:am3d="http://schemas.microsoft.com/office/drawing/2017/model3d" xmlns:o="urn:schemas-microsoft-com:office:office" xmlns:r="http://schemas.openxmlformats.org/officeDocument/2006/relationships" xmlns:m="http://schemas.openxmlformats.org/officeDocument/2006/math" xmlns:v="urn:schemas-microsoft-com:vml" xmlns:wp14="http://schemas.microsoft.com/office/word/2010/wordprocessingDrawing" xmlns:wp="http://schemas.openxmlformats.org/drawingml/2006/wordprocessingDrawing" xmlns:w10="urn:schemas-microsoft-com:office:word" xmlns:w="http://schemas.openxmlformats.org/wordprocessingml/2006/main" xmlns:w14="http://schemas.microsoft.com/office/word/2010/wordml" xmlns:w15="http://schemas.microsoft.com/office/word/2012/wordml" xmlns:w16cid="http://schemas.microsoft.com/office/word/2016/wordml/cid" xmlns:w16se="http://schemas.microsoft.com/office/word/2015/wordml/symex" xmlns:wpg="http://schemas.microsoft.com/office/word/2010/wordprocessingGroup" xmlns:wpi="http://schemas.microsoft.com/office/word/2010/wordprocessingInk" xmlns:wne="http://schemas.microsoft.com/office/word/2006/wordml" xmlns:wps="http://schemas.microsoft.com/office/word/2010/wordprocessingShape" mc:Ignorable="w14 w15 w16se w16cid wp14">
   <w:abstractNum w:abstractNumId="0" w15:restartNumberingAfterBreak="0">
     <w:nsid w:val="00000003"/>
     <w:multiLevelType w:val="multilevel"/>
@@ -6717,7 +6796,7 @@
 </file>
 
 <file path=word/styles.xml><?xml version="1.0" encoding="utf-8"?>
-<w:styles xmlns:mc="http://schemas.openxmlformats.org/markup-compatibility/2006" xmlns:r="http://schemas.openxmlformats.org/officeDocument/2006/relationships" xmlns:w="http://schemas.openxmlformats.org/wordprocessingml/2006/main" xmlns:w14="http://schemas.microsoft.com/office/word/2010/wordml" xmlns:w15="http://schemas.microsoft.com/office/word/2012/wordml" mc:Ignorable="w14 w15">
+<w:styles xmlns:mc="http://schemas.openxmlformats.org/markup-compatibility/2006" xmlns:r="http://schemas.openxmlformats.org/officeDocument/2006/relationships" xmlns:w="http://schemas.openxmlformats.org/wordprocessingml/2006/main" xmlns:w14="http://schemas.microsoft.com/office/word/2010/wordml" xmlns:w15="http://schemas.microsoft.com/office/word/2012/wordml" xmlns:w16cid="http://schemas.microsoft.com/office/word/2016/wordml/cid" xmlns:w16se="http://schemas.microsoft.com/office/word/2015/wordml/symex" mc:Ignorable="w14 w15 w16se w16cid">
   <w:docDefaults>
     <w:rPrDefault>
       <w:rPr>
@@ -6734,7 +6813,7 @@
       </w:pPr>
     </w:pPrDefault>
   </w:docDefaults>
-  <w:latentStyles w:defLockedState="0" w:defUIPriority="99" w:defSemiHidden="0" w:defUnhideWhenUsed="0" w:defQFormat="0" w:count="371">
+  <w:latentStyles w:defLockedState="0" w:defUIPriority="99" w:defSemiHidden="0" w:defUnhideWhenUsed="0" w:defQFormat="0" w:count="376">
     <w:lsdException w:name="Normal" w:uiPriority="0" w:qFormat="1"/>
     <w:lsdException w:name="heading 1" w:uiPriority="0" w:qFormat="1"/>
     <w:lsdException w:name="heading 2" w:semiHidden="1" w:uiPriority="0" w:unhideWhenUsed="1" w:qFormat="1"/>
@@ -7106,6 +7185,11 @@
     <w:lsdException w:name="List Table 5 Dark Accent 6" w:uiPriority="50"/>
     <w:lsdException w:name="List Table 6 Colorful Accent 6" w:uiPriority="51"/>
     <w:lsdException w:name="List Table 7 Colorful Accent 6" w:uiPriority="52"/>
+    <w:lsdException w:name="Mention" w:semiHidden="1" w:unhideWhenUsed="1"/>
+    <w:lsdException w:name="Smart Hyperlink" w:semiHidden="1" w:unhideWhenUsed="1"/>
+    <w:lsdException w:name="Hashtag" w:semiHidden="1" w:unhideWhenUsed="1"/>
+    <w:lsdException w:name="Unresolved Mention" w:semiHidden="1" w:unhideWhenUsed="1"/>
+    <w:lsdException w:name="Smart Link" w:semiHidden="1" w:unhideWhenUsed="1"/>
   </w:latentStyles>
   <w:style w:type="paragraph" w:default="1" w:styleId="Normal">
     <w:name w:val="Normal"/>
@@ -7590,7 +7674,7 @@
       <w:u w:val="single"/>
     </w:rPr>
   </w:style>
-  <w:style w:type="paragraph" w:styleId="TtulodeTDC">
+  <w:style w:type="paragraph" w:styleId="TtuloTDC">
     <w:name w:val="TOC Heading"/>
     <w:basedOn w:val="Ttulo1"/>
     <w:next w:val="Normal"/>
@@ -7765,11 +7849,11 @@
     <w:qFormat/>
     <w:rsid w:val="005F60BA"/>
   </w:style>
-  <w:style w:type="paragraph" w:styleId="Puesto">
+  <w:style w:type="paragraph" w:styleId="Ttulo">
     <w:name w:val="Title"/>
     <w:basedOn w:val="Normal"/>
     <w:next w:val="Normal"/>
-    <w:link w:val="PuestoCar"/>
+    <w:link w:val="TtuloCar"/>
     <w:uiPriority w:val="10"/>
     <w:qFormat/>
     <w:rsid w:val="009A3173"/>
@@ -7789,10 +7873,10 @@
       <w:szCs w:val="52"/>
     </w:rPr>
   </w:style>
-  <w:style w:type="character" w:customStyle="1" w:styleId="PuestoCar">
-    <w:name w:val="Puesto Car"/>
+  <w:style w:type="character" w:customStyle="1" w:styleId="TtuloCar">
+    <w:name w:val="Título Car"/>
     <w:basedOn w:val="Fuentedeprrafopredeter"/>
-    <w:link w:val="Puesto"/>
+    <w:link w:val="Ttulo"/>
     <w:uiPriority w:val="10"/>
     <w:rsid w:val="009A3173"/>
     <w:rPr>
@@ -7806,7 +7890,7 @@
   </w:style>
   <w:style w:type="paragraph" w:customStyle="1" w:styleId="PSI-Ttulo">
     <w:name w:val="PSI - Título"/>
-    <w:basedOn w:val="Puesto"/>
+    <w:basedOn w:val="Ttulo"/>
     <w:autoRedefine/>
     <w:qFormat/>
     <w:rsid w:val="009A3173"/>
@@ -7873,7 +7957,7 @@
       <w:contextualSpacing/>
     </w:pPr>
   </w:style>
-  <w:style w:type="table" w:styleId="Tabladecuadrcula1clara-nfasis5">
+  <w:style w:type="table" w:styleId="Tablaconcuadrcula1clara-nfasis5">
     <w:name w:val="Grid Table 1 Light Accent 5"/>
     <w:basedOn w:val="Tablanormal"/>
     <w:uiPriority w:val="46"/>
@@ -7930,7 +8014,7 @@
       </w:rPr>
     </w:tblStylePr>
   </w:style>
-  <w:style w:type="table" w:styleId="Tabladecuadrcula2-nfasis1">
+  <w:style w:type="table" w:styleId="Tablaconcuadrcula2-nfasis1">
     <w:name w:val="Grid Table 2 Accent 1"/>
     <w:basedOn w:val="Tablanormal"/>
     <w:uiPriority w:val="47"/>
@@ -8005,7 +8089,7 @@
       </w:tcPr>
     </w:tblStylePr>
   </w:style>
-  <w:style w:type="table" w:styleId="Tabladecuadrcula4-nfasis1">
+  <w:style w:type="table" w:styleId="Tablaconcuadrcula4-nfasis1">
     <w:name w:val="Grid Table 4 Accent 1"/>
     <w:basedOn w:val="Tablanormal"/>
     <w:uiPriority w:val="49"/>
@@ -8391,7 +8475,7 @@
 </file>
 
 <file path=customXml/itemProps2.xml><?xml version="1.0" encoding="utf-8"?>
-<ds:datastoreItem xmlns:ds="http://schemas.openxmlformats.org/officeDocument/2006/customXml" ds:itemID="{24D2BC0C-EBF3-4D6B-8A41-B41DED7AE45F}">
+<ds:datastoreItem xmlns:ds="http://schemas.openxmlformats.org/officeDocument/2006/customXml" ds:itemID="{C6E67577-AB93-421E-BEE9-2F2577681773}">
   <ds:schemaRefs>
     <ds:schemaRef ds:uri="http://schemas.openxmlformats.org/officeDocument/2006/bibliography"/>
   </ds:schemaRefs>

</xml_diff>